<commit_message>
ML 10 added, ML Readme updated
</commit_message>
<xml_diff>
--- a/MscIT/Semester 3/Machine_Learning/MLDoccuments/PlainFormat/ML_10.docx
+++ b/MscIT/Semester 3/Machine_Learning/MLDoccuments/PlainFormat/ML_10.docx
@@ -49,32 +49,1981 @@
           <w:sz w:val="28"/>
           <w:szCs w:val="40"/>
         </w:rPr>
-        <w:t>K – Means Clustering.</w:t>
-      </w:r>
-    </w:p>
-    <w:p>
-      <w:pPr>
-        <w:spacing w:after="0" w:line="240" w:lineRule="auto"/>
+        <w:t>Distance methods with Prediction</w:t>
+      </w:r>
+      <w:r>
         <w:rPr>
           <w:rFonts w:ascii="Times New Roman" w:eastAsia="Calibri" w:hAnsi="Times New Roman" w:cs="Times New Roman"/>
           <w:b/>
           <w:sz w:val="28"/>
           <w:szCs w:val="40"/>
         </w:rPr>
-      </w:pPr>
-    </w:p>
-    <w:p>
-      <w:pPr>
-        <w:spacing w:after="0" w:line="240" w:lineRule="auto"/>
-        <w:rPr>
-          <w:rFonts w:ascii="Times New Roman" w:eastAsia="Calibri" w:hAnsi="Times New Roman" w:cs="Times New Roman"/>
-          <w:b/>
-          <w:bCs/>
-          <w:sz w:val="24"/>
-          <w:szCs w:val="24"/>
-          <w:shd w:val="clear" w:color="auto" w:fill="FAF9F8"/>
-        </w:rPr>
-      </w:pPr>
+        <w:t xml:space="preserve"> </w:t>
+      </w:r>
+      <w:r>
+        <w:rPr>
+          <w:rFonts w:ascii="Times New Roman" w:eastAsia="Calibri" w:hAnsi="Times New Roman" w:cs="Times New Roman"/>
+          <w:b/>
+          <w:sz w:val="28"/>
+          <w:szCs w:val="40"/>
+        </w:rPr>
+        <w:t xml:space="preserve">| </w:t>
+      </w:r>
+      <w:r>
+        <w:rPr>
+          <w:rFonts w:ascii="Times New Roman" w:eastAsia="Calibri" w:hAnsi="Times New Roman" w:cs="Times New Roman"/>
+          <w:b/>
+          <w:sz w:val="28"/>
+          <w:szCs w:val="40"/>
+        </w:rPr>
+        <w:t>K – Means Clustering.</w:t>
+      </w:r>
+    </w:p>
+    <w:p>
+      <w:pPr>
+        <w:spacing w:after="0" w:line="240" w:lineRule="auto"/>
+        <w:rPr>
+          <w:rFonts w:ascii="Times New Roman" w:eastAsia="Calibri" w:hAnsi="Times New Roman" w:cs="Times New Roman"/>
+          <w:b/>
+          <w:sz w:val="28"/>
+          <w:szCs w:val="40"/>
+        </w:rPr>
+      </w:pPr>
+    </w:p>
+    <w:p>
+      <w:pPr>
+        <w:spacing w:after="0" w:line="240" w:lineRule="auto"/>
+        <w:rPr>
+          <w:rFonts w:ascii="Times New Roman" w:eastAsia="Calibri" w:hAnsi="Times New Roman" w:cs="Times New Roman"/>
+          <w:b/>
+          <w:bCs/>
+          <w:sz w:val="24"/>
+          <w:szCs w:val="24"/>
+          <w:shd w:val="clear" w:color="auto" w:fill="FAF9F8"/>
+        </w:rPr>
+      </w:pPr>
+    </w:p>
+    <w:p>
+      <w:pPr>
+        <w:spacing w:after="0" w:line="240" w:lineRule="auto"/>
+        <w:rPr>
+          <w:rFonts w:ascii="Times New Roman" w:eastAsia="Calibri" w:hAnsi="Times New Roman" w:cs="Times New Roman"/>
+          <w:b/>
+          <w:bCs/>
+          <w:sz w:val="24"/>
+          <w:szCs w:val="24"/>
+          <w:shd w:val="clear" w:color="auto" w:fill="FAF9F8"/>
+        </w:rPr>
+      </w:pPr>
+    </w:p>
+    <w:p>
+      <w:pPr>
+        <w:spacing w:after="0" w:line="240" w:lineRule="auto"/>
+        <w:rPr>
+          <w:rFonts w:ascii="Times New Roman" w:eastAsia="Calibri" w:hAnsi="Times New Roman" w:cs="Times New Roman"/>
+          <w:b/>
+          <w:bCs/>
+          <w:sz w:val="24"/>
+          <w:szCs w:val="24"/>
+          <w:shd w:val="clear" w:color="auto" w:fill="FAF9F8"/>
+        </w:rPr>
+      </w:pPr>
+    </w:p>
+    <w:p>
+      <w:pPr>
+        <w:spacing w:after="0" w:line="240" w:lineRule="auto"/>
+        <w:rPr>
+          <w:rFonts w:ascii="Times New Roman" w:eastAsia="Calibri" w:hAnsi="Times New Roman" w:cs="Times New Roman"/>
+          <w:b/>
+          <w:bCs/>
+          <w:sz w:val="24"/>
+          <w:szCs w:val="24"/>
+          <w:shd w:val="clear" w:color="auto" w:fill="FAF9F8"/>
+        </w:rPr>
+      </w:pPr>
+      <w:r>
+        <w:rPr>
+          <w:rFonts w:ascii="Times New Roman" w:eastAsia="Calibri" w:hAnsi="Times New Roman" w:cs="Times New Roman"/>
+          <w:b/>
+          <w:bCs/>
+          <w:sz w:val="24"/>
+          <w:szCs w:val="24"/>
+          <w:shd w:val="clear" w:color="auto" w:fill="FAF9F8"/>
+        </w:rPr>
+        <w:t xml:space="preserve">10 A) Aim:  Implement the different Distance methods (Euclidean) with Prediction, Test Score and Confusion Matrix. </w:t>
+      </w:r>
+    </w:p>
+    <w:p>
+      <w:pPr>
+        <w:spacing w:after="0" w:line="240" w:lineRule="auto"/>
+        <w:rPr>
+          <w:rFonts w:ascii="Times New Roman" w:eastAsia="Calibri" w:hAnsi="Times New Roman" w:cs="Times New Roman"/>
+          <w:b/>
+          <w:bCs/>
+          <w:sz w:val="24"/>
+          <w:szCs w:val="24"/>
+          <w:shd w:val="clear" w:color="auto" w:fill="FAF9F8"/>
+        </w:rPr>
+      </w:pPr>
+    </w:p>
+    <w:p>
+      <w:pPr>
+        <w:spacing w:after="0" w:line="240" w:lineRule="auto"/>
+        <w:rPr>
+          <w:rFonts w:ascii="Times New Roman" w:eastAsia="Calibri" w:hAnsi="Times New Roman" w:cs="Times New Roman"/>
+          <w:b/>
+          <w:bCs/>
+          <w:sz w:val="24"/>
+          <w:szCs w:val="24"/>
+          <w:shd w:val="clear" w:color="auto" w:fill="FAF9F8"/>
+        </w:rPr>
+      </w:pPr>
+      <w:r>
+        <w:rPr>
+          <w:rFonts w:ascii="Times New Roman" w:eastAsia="Calibri" w:hAnsi="Times New Roman" w:cs="Times New Roman"/>
+          <w:b/>
+          <w:bCs/>
+          <w:sz w:val="24"/>
+          <w:szCs w:val="24"/>
+          <w:shd w:val="clear" w:color="auto" w:fill="FAF9F8"/>
+        </w:rPr>
+        <w:t>Code and Output:</w:t>
+      </w:r>
+    </w:p>
+    <w:p>
+      <w:pPr>
+        <w:spacing w:after="0" w:line="240" w:lineRule="auto"/>
+        <w:rPr>
+          <w:rFonts w:ascii="Times New Roman" w:eastAsia="Calibri" w:hAnsi="Times New Roman" w:cs="Times New Roman"/>
+          <w:b/>
+          <w:bCs/>
+          <w:sz w:val="24"/>
+          <w:szCs w:val="24"/>
+          <w:shd w:val="clear" w:color="auto" w:fill="FAF9F8"/>
+        </w:rPr>
+      </w:pPr>
+    </w:p>
+    <w:p>
+      <w:pPr>
+        <w:spacing w:after="0" w:line="240" w:lineRule="auto"/>
+        <w:rPr>
+          <w:rFonts w:ascii="Times New Roman" w:hAnsi="Times New Roman" w:cs="Times New Roman"/>
+          <w:sz w:val="24"/>
+          <w:szCs w:val="24"/>
+          <w:shd w:val="clear" w:color="auto" w:fill="FAF9F8"/>
+        </w:rPr>
+      </w:pPr>
+      <w:r>
+        <w:rPr>
+          <w:rFonts w:ascii="Times New Roman" w:hAnsi="Times New Roman" w:cs="Times New Roman"/>
+          <w:sz w:val="24"/>
+          <w:szCs w:val="24"/>
+          <w:shd w:val="clear" w:color="auto" w:fill="FAF9F8"/>
+        </w:rPr>
+        <w:t>import numpy as np</w:t>
+      </w:r>
+    </w:p>
+    <w:p>
+      <w:pPr>
+        <w:spacing w:after="0" w:line="240" w:lineRule="auto"/>
+        <w:rPr>
+          <w:rFonts w:ascii="Times New Roman" w:hAnsi="Times New Roman" w:cs="Times New Roman"/>
+          <w:sz w:val="24"/>
+          <w:szCs w:val="24"/>
+          <w:shd w:val="clear" w:color="auto" w:fill="FAF9F8"/>
+        </w:rPr>
+      </w:pPr>
+      <w:r>
+        <w:rPr>
+          <w:rFonts w:ascii="Times New Roman" w:hAnsi="Times New Roman" w:cs="Times New Roman"/>
+          <w:sz w:val="24"/>
+          <w:szCs w:val="24"/>
+          <w:shd w:val="clear" w:color="auto" w:fill="FAF9F8"/>
+        </w:rPr>
+        <w:t>import pandas as pd</w:t>
+      </w:r>
+    </w:p>
+    <w:p>
+      <w:pPr>
+        <w:spacing w:after="0" w:line="240" w:lineRule="auto"/>
+        <w:rPr>
+          <w:rFonts w:ascii="Times New Roman" w:hAnsi="Times New Roman" w:cs="Times New Roman"/>
+          <w:sz w:val="24"/>
+          <w:szCs w:val="24"/>
+          <w:shd w:val="clear" w:color="auto" w:fill="FAF9F8"/>
+        </w:rPr>
+      </w:pPr>
+      <w:r>
+        <w:rPr>
+          <w:rFonts w:ascii="Times New Roman" w:hAnsi="Times New Roman" w:cs="Times New Roman"/>
+          <w:sz w:val="24"/>
+          <w:szCs w:val="24"/>
+          <w:shd w:val="clear" w:color="auto" w:fill="FAF9F8"/>
+        </w:rPr>
+        <w:t>from sklearn.model_selection import train_test_split</w:t>
+      </w:r>
+    </w:p>
+    <w:p>
+      <w:pPr>
+        <w:spacing w:after="0" w:line="240" w:lineRule="auto"/>
+        <w:rPr>
+          <w:rFonts w:ascii="Times New Roman" w:hAnsi="Times New Roman" w:cs="Times New Roman"/>
+          <w:sz w:val="24"/>
+          <w:szCs w:val="24"/>
+          <w:shd w:val="clear" w:color="auto" w:fill="FAF9F8"/>
+        </w:rPr>
+      </w:pPr>
+      <w:r>
+        <w:rPr>
+          <w:rFonts w:ascii="Times New Roman" w:hAnsi="Times New Roman" w:cs="Times New Roman"/>
+          <w:sz w:val="24"/>
+          <w:szCs w:val="24"/>
+          <w:shd w:val="clear" w:color="auto" w:fill="FAF9F8"/>
+        </w:rPr>
+        <w:t>from sklearn.neighbors import KNeighborsClassifier</w:t>
+      </w:r>
+    </w:p>
+    <w:p>
+      <w:pPr>
+        <w:spacing w:after="0" w:line="240" w:lineRule="auto"/>
+        <w:rPr>
+          <w:rFonts w:ascii="Times New Roman" w:hAnsi="Times New Roman" w:cs="Times New Roman"/>
+          <w:sz w:val="24"/>
+          <w:szCs w:val="24"/>
+          <w:shd w:val="clear" w:color="auto" w:fill="FAF9F8"/>
+        </w:rPr>
+      </w:pPr>
+      <w:r>
+        <w:rPr>
+          <w:rFonts w:ascii="Times New Roman" w:hAnsi="Times New Roman" w:cs="Times New Roman"/>
+          <w:sz w:val="24"/>
+          <w:szCs w:val="24"/>
+          <w:shd w:val="clear" w:color="auto" w:fill="FAF9F8"/>
+        </w:rPr>
+        <w:t>from sklearn.metrics import accuracy_score</w:t>
+      </w:r>
+    </w:p>
+    <w:p>
+      <w:pPr>
+        <w:spacing w:after="0" w:line="240" w:lineRule="auto"/>
+        <w:rPr>
+          <w:rFonts w:ascii="Times New Roman" w:hAnsi="Times New Roman" w:cs="Times New Roman"/>
+          <w:sz w:val="24"/>
+          <w:szCs w:val="24"/>
+          <w:shd w:val="clear" w:color="auto" w:fill="FAF9F8"/>
+        </w:rPr>
+      </w:pPr>
+      <w:r>
+        <w:rPr>
+          <w:rFonts w:ascii="Times New Roman" w:hAnsi="Times New Roman" w:cs="Times New Roman"/>
+          <w:sz w:val="24"/>
+          <w:szCs w:val="24"/>
+          <w:shd w:val="clear" w:color="auto" w:fill="FAF9F8"/>
+        </w:rPr>
+        <w:t>#Load the dataset</w:t>
+      </w:r>
+    </w:p>
+    <w:p>
+      <w:pPr>
+        <w:spacing w:after="0" w:line="240" w:lineRule="auto"/>
+        <w:rPr>
+          <w:rFonts w:ascii="Times New Roman" w:hAnsi="Times New Roman" w:cs="Times New Roman"/>
+          <w:sz w:val="24"/>
+          <w:szCs w:val="24"/>
+          <w:shd w:val="clear" w:color="auto" w:fill="FAF9F8"/>
+        </w:rPr>
+      </w:pPr>
+      <w:r>
+        <w:rPr>
+          <w:rFonts w:ascii="Times New Roman" w:hAnsi="Times New Roman" w:cs="Times New Roman"/>
+          <w:sz w:val="24"/>
+          <w:szCs w:val="24"/>
+          <w:shd w:val="clear" w:color="auto" w:fill="FAF9F8"/>
+        </w:rPr>
+        <w:t>df = pd.read_csv("../dataset/Iris.csv")</w:t>
+      </w:r>
+    </w:p>
+    <w:p>
+      <w:pPr>
+        <w:spacing w:after="0" w:line="240" w:lineRule="auto"/>
+        <w:rPr>
+          <w:rFonts w:ascii="Times New Roman" w:hAnsi="Times New Roman" w:cs="Times New Roman"/>
+          <w:sz w:val="24"/>
+          <w:szCs w:val="24"/>
+          <w:shd w:val="clear" w:color="auto" w:fill="FAF9F8"/>
+        </w:rPr>
+      </w:pPr>
+    </w:p>
+    <w:p>
+      <w:pPr>
+        <w:spacing w:after="0" w:line="240" w:lineRule="auto"/>
+        <w:rPr>
+          <w:rFonts w:ascii="Times New Roman" w:hAnsi="Times New Roman" w:cs="Times New Roman"/>
+          <w:sz w:val="24"/>
+          <w:szCs w:val="24"/>
+          <w:shd w:val="clear" w:color="auto" w:fill="FAF9F8"/>
+        </w:rPr>
+      </w:pPr>
+      <w:r>
+        <w:rPr>
+          <w:rFonts w:ascii="Times New Roman" w:hAnsi="Times New Roman" w:cs="Times New Roman"/>
+          <w:sz w:val="24"/>
+          <w:szCs w:val="24"/>
+          <w:shd w:val="clear" w:color="auto" w:fill="FAF9F8"/>
+        </w:rPr>
+        <w:t>#quick look into the data</w:t>
+      </w:r>
+    </w:p>
+    <w:p>
+      <w:pPr>
+        <w:spacing w:after="0" w:line="240" w:lineRule="auto"/>
+        <w:rPr>
+          <w:rFonts w:ascii="Times New Roman" w:hAnsi="Times New Roman" w:cs="Times New Roman"/>
+          <w:sz w:val="24"/>
+          <w:szCs w:val="24"/>
+          <w:shd w:val="clear" w:color="auto" w:fill="FAF9F8"/>
+        </w:rPr>
+      </w:pPr>
+      <w:r>
+        <w:rPr>
+          <w:rFonts w:ascii="Times New Roman" w:hAnsi="Times New Roman" w:cs="Times New Roman"/>
+          <w:sz w:val="24"/>
+          <w:szCs w:val="24"/>
+          <w:shd w:val="clear" w:color="auto" w:fill="FAF9F8"/>
+        </w:rPr>
+        <w:t>print(df.head(5))</w:t>
+      </w:r>
+    </w:p>
+    <w:p>
+      <w:pPr>
+        <w:spacing w:after="0" w:line="240" w:lineRule="auto"/>
+        <w:rPr>
+          <w:rFonts w:ascii="Times New Roman" w:hAnsi="Times New Roman" w:cs="Times New Roman"/>
+          <w:sz w:val="24"/>
+          <w:szCs w:val="24"/>
+          <w:shd w:val="clear" w:color="auto" w:fill="FAF9F8"/>
+        </w:rPr>
+      </w:pPr>
+      <w:r>
+        <w:rPr>
+          <w:rFonts w:ascii="Times New Roman" w:hAnsi="Times New Roman" w:cs="Times New Roman"/>
+          <w:sz w:val="24"/>
+          <w:szCs w:val="24"/>
+          <w:shd w:val="clear" w:color="auto" w:fill="FAF9F8"/>
+        </w:rPr>
+        <w:t>print("\n")</w:t>
+      </w:r>
+    </w:p>
+    <w:p>
+      <w:pPr>
+        <w:spacing w:after="0" w:line="240" w:lineRule="auto"/>
+        <w:rPr>
+          <w:rFonts w:ascii="Times New Roman" w:hAnsi="Times New Roman" w:cs="Times New Roman"/>
+          <w:sz w:val="24"/>
+          <w:szCs w:val="24"/>
+          <w:shd w:val="clear" w:color="auto" w:fill="FAF9F8"/>
+        </w:rPr>
+      </w:pPr>
+      <w:r>
+        <w:rPr>
+          <w:rFonts w:ascii="Times New Roman" w:hAnsi="Times New Roman" w:cs="Times New Roman"/>
+          <w:sz w:val="24"/>
+          <w:szCs w:val="24"/>
+          <w:shd w:val="clear" w:color="auto" w:fill="FAF9F8"/>
+        </w:rPr>
+        <w:t>#Separate data and label</w:t>
+      </w:r>
+    </w:p>
+    <w:p>
+      <w:pPr>
+        <w:spacing w:after="0" w:line="240" w:lineRule="auto"/>
+        <w:rPr>
+          <w:rFonts w:ascii="Times New Roman" w:hAnsi="Times New Roman" w:cs="Times New Roman"/>
+          <w:sz w:val="24"/>
+          <w:szCs w:val="24"/>
+          <w:shd w:val="clear" w:color="auto" w:fill="FAF9F8"/>
+        </w:rPr>
+      </w:pPr>
+      <w:r>
+        <w:rPr>
+          <w:rFonts w:ascii="Times New Roman" w:hAnsi="Times New Roman" w:cs="Times New Roman"/>
+          <w:sz w:val="24"/>
+          <w:szCs w:val="24"/>
+          <w:shd w:val="clear" w:color="auto" w:fill="FAF9F8"/>
+        </w:rPr>
+        <w:t>x = df.drop(['Species'], axis=1)</w:t>
+      </w:r>
+    </w:p>
+    <w:p>
+      <w:pPr>
+        <w:spacing w:after="0" w:line="240" w:lineRule="auto"/>
+        <w:rPr>
+          <w:rFonts w:ascii="Times New Roman" w:hAnsi="Times New Roman" w:cs="Times New Roman"/>
+          <w:sz w:val="24"/>
+          <w:szCs w:val="24"/>
+          <w:shd w:val="clear" w:color="auto" w:fill="FAF9F8"/>
+        </w:rPr>
+      </w:pPr>
+      <w:r>
+        <w:rPr>
+          <w:rFonts w:ascii="Times New Roman" w:hAnsi="Times New Roman" w:cs="Times New Roman"/>
+          <w:sz w:val="24"/>
+          <w:szCs w:val="24"/>
+          <w:shd w:val="clear" w:color="auto" w:fill="FAF9F8"/>
+        </w:rPr>
+        <w:t>y = df['Species']</w:t>
+      </w:r>
+    </w:p>
+    <w:p>
+      <w:pPr>
+        <w:spacing w:after="0" w:line="240" w:lineRule="auto"/>
+        <w:rPr>
+          <w:rFonts w:ascii="Times New Roman" w:hAnsi="Times New Roman" w:cs="Times New Roman"/>
+          <w:sz w:val="24"/>
+          <w:szCs w:val="24"/>
+          <w:shd w:val="clear" w:color="auto" w:fill="FAF9F8"/>
+        </w:rPr>
+      </w:pPr>
+    </w:p>
+    <w:p>
+      <w:pPr>
+        <w:spacing w:after="0" w:line="240" w:lineRule="auto"/>
+        <w:rPr>
+          <w:rFonts w:ascii="Times New Roman" w:hAnsi="Times New Roman" w:cs="Times New Roman"/>
+          <w:sz w:val="24"/>
+          <w:szCs w:val="24"/>
+          <w:shd w:val="clear" w:color="auto" w:fill="FAF9F8"/>
+        </w:rPr>
+      </w:pPr>
+      <w:r>
+        <w:rPr>
+          <w:rFonts w:ascii="Times New Roman" w:hAnsi="Times New Roman" w:cs="Times New Roman"/>
+          <w:sz w:val="24"/>
+          <w:szCs w:val="24"/>
+          <w:shd w:val="clear" w:color="auto" w:fill="FAF9F8"/>
+        </w:rPr>
+        <w:t>#Prepare data for classification process</w:t>
+      </w:r>
+    </w:p>
+    <w:p>
+      <w:pPr>
+        <w:spacing w:after="0" w:line="240" w:lineRule="auto"/>
+        <w:rPr>
+          <w:rFonts w:ascii="Times New Roman" w:hAnsi="Times New Roman" w:cs="Times New Roman"/>
+          <w:sz w:val="24"/>
+          <w:szCs w:val="24"/>
+          <w:shd w:val="clear" w:color="auto" w:fill="FAF9F8"/>
+        </w:rPr>
+      </w:pPr>
+      <w:r>
+        <w:rPr>
+          <w:rFonts w:ascii="Times New Roman" w:hAnsi="Times New Roman" w:cs="Times New Roman"/>
+          <w:sz w:val="24"/>
+          <w:szCs w:val="24"/>
+          <w:shd w:val="clear" w:color="auto" w:fill="FAF9F8"/>
+        </w:rPr>
+        <w:t>x_train, x_test, y_train, y_test = train_test_split(x, y, test_size=0.3, random_state=0)</w:t>
+      </w:r>
+    </w:p>
+    <w:p>
+      <w:pPr>
+        <w:spacing w:after="0" w:line="240" w:lineRule="auto"/>
+        <w:rPr>
+          <w:rFonts w:ascii="Times New Roman" w:hAnsi="Times New Roman" w:cs="Times New Roman"/>
+          <w:sz w:val="24"/>
+          <w:szCs w:val="24"/>
+          <w:shd w:val="clear" w:color="auto" w:fill="FAF9F8"/>
+        </w:rPr>
+      </w:pPr>
+      <w:r>
+        <w:rPr>
+          <w:rFonts w:ascii="Times New Roman" w:hAnsi="Times New Roman" w:cs="Times New Roman"/>
+          <w:sz w:val="24"/>
+          <w:szCs w:val="24"/>
+          <w:shd w:val="clear" w:color="auto" w:fill="FAF9F8"/>
+        </w:rPr>
+        <w:t>#Create a model , p = 2 =&gt; Euclidean Distance:</w:t>
+      </w:r>
+    </w:p>
+    <w:p>
+      <w:pPr>
+        <w:spacing w:after="0" w:line="240" w:lineRule="auto"/>
+        <w:rPr>
+          <w:rFonts w:ascii="Times New Roman" w:hAnsi="Times New Roman" w:cs="Times New Roman"/>
+          <w:sz w:val="24"/>
+          <w:szCs w:val="24"/>
+          <w:shd w:val="clear" w:color="auto" w:fill="FAF9F8"/>
+        </w:rPr>
+      </w:pPr>
+      <w:r>
+        <w:rPr>
+          <w:rFonts w:ascii="Times New Roman" w:hAnsi="Times New Roman" w:cs="Times New Roman"/>
+          <w:sz w:val="24"/>
+          <w:szCs w:val="24"/>
+          <w:shd w:val="clear" w:color="auto" w:fill="FAF9F8"/>
+        </w:rPr>
+        <w:t>knn = KNeighborsClassifier(n_neighbors = 6, p = 2, metric='minkowski')</w:t>
+      </w:r>
+    </w:p>
+    <w:p>
+      <w:pPr>
+        <w:spacing w:after="0" w:line="240" w:lineRule="auto"/>
+        <w:rPr>
+          <w:rFonts w:ascii="Times New Roman" w:hAnsi="Times New Roman" w:cs="Times New Roman"/>
+          <w:sz w:val="24"/>
+          <w:szCs w:val="24"/>
+          <w:shd w:val="clear" w:color="auto" w:fill="FAF9F8"/>
+        </w:rPr>
+      </w:pPr>
+    </w:p>
+    <w:p>
+      <w:pPr>
+        <w:spacing w:after="0" w:line="240" w:lineRule="auto"/>
+        <w:rPr>
+          <w:rFonts w:ascii="Times New Roman" w:hAnsi="Times New Roman" w:cs="Times New Roman"/>
+          <w:sz w:val="24"/>
+          <w:szCs w:val="24"/>
+          <w:shd w:val="clear" w:color="auto" w:fill="FAF9F8"/>
+        </w:rPr>
+      </w:pPr>
+      <w:r>
+        <w:rPr>
+          <w:rFonts w:ascii="Times New Roman" w:hAnsi="Times New Roman" w:cs="Times New Roman"/>
+          <w:sz w:val="24"/>
+          <w:szCs w:val="24"/>
+          <w:shd w:val="clear" w:color="auto" w:fill="FAF9F8"/>
+        </w:rPr>
+        <w:t>#Train the model</w:t>
+      </w:r>
+    </w:p>
+    <w:p>
+      <w:pPr>
+        <w:spacing w:after="0" w:line="240" w:lineRule="auto"/>
+        <w:rPr>
+          <w:rFonts w:ascii="Times New Roman" w:hAnsi="Times New Roman" w:cs="Times New Roman"/>
+          <w:sz w:val="24"/>
+          <w:szCs w:val="24"/>
+          <w:shd w:val="clear" w:color="auto" w:fill="FAF9F8"/>
+        </w:rPr>
+      </w:pPr>
+      <w:r>
+        <w:rPr>
+          <w:rFonts w:ascii="Times New Roman" w:hAnsi="Times New Roman" w:cs="Times New Roman"/>
+          <w:sz w:val="24"/>
+          <w:szCs w:val="24"/>
+          <w:shd w:val="clear" w:color="auto" w:fill="FAF9F8"/>
+        </w:rPr>
+        <w:t>knn.fit(x_train, y_train)</w:t>
+      </w:r>
+    </w:p>
+    <w:p>
+      <w:pPr>
+        <w:spacing w:after="0" w:line="240" w:lineRule="auto"/>
+        <w:rPr>
+          <w:rFonts w:ascii="Times New Roman" w:hAnsi="Times New Roman" w:cs="Times New Roman"/>
+          <w:sz w:val="24"/>
+          <w:szCs w:val="24"/>
+          <w:shd w:val="clear" w:color="auto" w:fill="FAF9F8"/>
+        </w:rPr>
+      </w:pPr>
+    </w:p>
+    <w:p>
+      <w:pPr>
+        <w:spacing w:after="0" w:line="240" w:lineRule="auto"/>
+        <w:rPr>
+          <w:rFonts w:ascii="Times New Roman" w:hAnsi="Times New Roman" w:cs="Times New Roman"/>
+          <w:sz w:val="24"/>
+          <w:szCs w:val="24"/>
+          <w:shd w:val="clear" w:color="auto" w:fill="FAF9F8"/>
+        </w:rPr>
+      </w:pPr>
+      <w:r>
+        <w:rPr>
+          <w:rFonts w:ascii="Times New Roman" w:hAnsi="Times New Roman" w:cs="Times New Roman"/>
+          <w:sz w:val="24"/>
+          <w:szCs w:val="24"/>
+          <w:shd w:val="clear" w:color="auto" w:fill="FAF9F8"/>
+        </w:rPr>
+        <w:t># Calculate the accuracy of the model</w:t>
+      </w:r>
+    </w:p>
+    <w:p>
+      <w:pPr>
+        <w:spacing w:after="0" w:line="240" w:lineRule="auto"/>
+        <w:rPr>
+          <w:rFonts w:ascii="Times New Roman" w:hAnsi="Times New Roman" w:cs="Times New Roman"/>
+          <w:sz w:val="24"/>
+          <w:szCs w:val="24"/>
+          <w:shd w:val="clear" w:color="auto" w:fill="FAF9F8"/>
+        </w:rPr>
+      </w:pPr>
+      <w:r>
+        <w:rPr>
+          <w:rFonts w:ascii="Times New Roman" w:hAnsi="Times New Roman" w:cs="Times New Roman"/>
+          <w:sz w:val="24"/>
+          <w:szCs w:val="24"/>
+          <w:shd w:val="clear" w:color="auto" w:fill="FAF9F8"/>
+        </w:rPr>
+        <w:t>print("Accuracy of Euclidean Distance model:-")</w:t>
+      </w:r>
+    </w:p>
+    <w:p>
+      <w:pPr>
+        <w:spacing w:after="0" w:line="240" w:lineRule="auto"/>
+        <w:rPr>
+          <w:rFonts w:ascii="Times New Roman" w:hAnsi="Times New Roman" w:cs="Times New Roman"/>
+          <w:sz w:val="24"/>
+          <w:szCs w:val="24"/>
+          <w:shd w:val="clear" w:color="auto" w:fill="FAF9F8"/>
+        </w:rPr>
+      </w:pPr>
+      <w:r>
+        <w:rPr>
+          <w:rFonts w:ascii="Times New Roman" w:hAnsi="Times New Roman" w:cs="Times New Roman"/>
+          <w:sz w:val="24"/>
+          <w:szCs w:val="24"/>
+          <w:shd w:val="clear" w:color="auto" w:fill="FAF9F8"/>
+        </w:rPr>
+        <w:t>print(knn.score(x_test, y_test))</w:t>
+      </w:r>
+    </w:p>
+    <w:p>
+      <w:pPr>
+        <w:spacing w:after="0" w:line="240" w:lineRule="auto"/>
+        <w:rPr>
+          <w:rFonts w:ascii="Times New Roman" w:hAnsi="Times New Roman" w:cs="Times New Roman"/>
+          <w:sz w:val="24"/>
+          <w:szCs w:val="24"/>
+          <w:shd w:val="clear" w:color="auto" w:fill="FAF9F8"/>
+        </w:rPr>
+      </w:pPr>
+      <w:r>
+        <w:rPr>
+          <w:rFonts w:ascii="Times New Roman" w:hAnsi="Times New Roman" w:cs="Times New Roman"/>
+          <w:sz w:val="24"/>
+          <w:szCs w:val="24"/>
+          <w:shd w:val="clear" w:color="auto" w:fill="FAF9F8"/>
+        </w:rPr>
+        <w:t>y_pred = knn.predict(x_test)</w:t>
+      </w:r>
+    </w:p>
+    <w:p>
+      <w:pPr>
+        <w:spacing w:after="0" w:line="240" w:lineRule="auto"/>
+        <w:rPr>
+          <w:rFonts w:ascii="Times New Roman" w:hAnsi="Times New Roman" w:cs="Times New Roman"/>
+          <w:sz w:val="24"/>
+          <w:szCs w:val="24"/>
+          <w:shd w:val="clear" w:color="auto" w:fill="FAF9F8"/>
+        </w:rPr>
+      </w:pPr>
+    </w:p>
+    <w:p>
+      <w:pPr>
+        <w:spacing w:after="0" w:line="240" w:lineRule="auto"/>
+        <w:rPr>
+          <w:rFonts w:ascii="Times New Roman" w:hAnsi="Times New Roman" w:cs="Times New Roman"/>
+          <w:sz w:val="24"/>
+          <w:szCs w:val="24"/>
+          <w:shd w:val="clear" w:color="auto" w:fill="FAF9F8"/>
+        </w:rPr>
+      </w:pPr>
+      <w:r>
+        <w:rPr>
+          <w:rFonts w:ascii="Times New Roman" w:hAnsi="Times New Roman" w:cs="Times New Roman"/>
+          <w:sz w:val="24"/>
+          <w:szCs w:val="24"/>
+          <w:shd w:val="clear" w:color="auto" w:fill="FAF9F8"/>
+        </w:rPr>
+        <w:t xml:space="preserve">#confusion matrix </w:t>
+      </w:r>
+    </w:p>
+    <w:p>
+      <w:pPr>
+        <w:spacing w:after="0" w:line="240" w:lineRule="auto"/>
+        <w:rPr>
+          <w:rFonts w:ascii="Times New Roman" w:hAnsi="Times New Roman" w:cs="Times New Roman"/>
+          <w:sz w:val="24"/>
+          <w:szCs w:val="24"/>
+          <w:shd w:val="clear" w:color="auto" w:fill="FAF9F8"/>
+        </w:rPr>
+      </w:pPr>
+      <w:r>
+        <w:rPr>
+          <w:rFonts w:ascii="Times New Roman" w:hAnsi="Times New Roman" w:cs="Times New Roman"/>
+          <w:sz w:val="24"/>
+          <w:szCs w:val="24"/>
+          <w:shd w:val="clear" w:color="auto" w:fill="FAF9F8"/>
+        </w:rPr>
+        <w:t>from sklearn.metrics import  confusion_matrix</w:t>
+      </w:r>
+    </w:p>
+    <w:p>
+      <w:pPr>
+        <w:spacing w:after="0" w:line="240" w:lineRule="auto"/>
+        <w:rPr>
+          <w:rFonts w:ascii="Times New Roman" w:hAnsi="Times New Roman" w:cs="Times New Roman"/>
+          <w:sz w:val="24"/>
+          <w:szCs w:val="24"/>
+          <w:shd w:val="clear" w:color="auto" w:fill="FAF9F8"/>
+        </w:rPr>
+      </w:pPr>
+      <w:r>
+        <w:rPr>
+          <w:rFonts w:ascii="Times New Roman" w:hAnsi="Times New Roman" w:cs="Times New Roman"/>
+          <w:sz w:val="24"/>
+          <w:szCs w:val="24"/>
+          <w:shd w:val="clear" w:color="auto" w:fill="FAF9F8"/>
+        </w:rPr>
+        <w:t>cm=np.array(confusion_matrix(y_test,y_pred))</w:t>
+      </w:r>
+    </w:p>
+    <w:p>
+      <w:pPr>
+        <w:spacing w:after="0" w:line="240" w:lineRule="auto"/>
+        <w:rPr>
+          <w:rFonts w:ascii="Times New Roman" w:hAnsi="Times New Roman" w:cs="Times New Roman"/>
+          <w:sz w:val="24"/>
+          <w:szCs w:val="24"/>
+          <w:shd w:val="clear" w:color="auto" w:fill="FAF9F8"/>
+        </w:rPr>
+      </w:pPr>
+      <w:r>
+        <w:rPr>
+          <w:rFonts w:ascii="Times New Roman" w:hAnsi="Times New Roman" w:cs="Times New Roman"/>
+          <w:sz w:val="24"/>
+          <w:szCs w:val="24"/>
+          <w:shd w:val="clear" w:color="auto" w:fill="FAF9F8"/>
+        </w:rPr>
+        <w:t>print("-"*50)</w:t>
+      </w:r>
+    </w:p>
+    <w:p>
+      <w:pPr>
+        <w:spacing w:after="0" w:line="240" w:lineRule="auto"/>
+        <w:rPr>
+          <w:rFonts w:ascii="Times New Roman" w:hAnsi="Times New Roman" w:cs="Times New Roman"/>
+          <w:sz w:val="24"/>
+          <w:szCs w:val="24"/>
+          <w:shd w:val="clear" w:color="auto" w:fill="FAF9F8"/>
+        </w:rPr>
+      </w:pPr>
+      <w:r>
+        <w:rPr>
+          <w:rFonts w:ascii="Times New Roman" w:hAnsi="Times New Roman" w:cs="Times New Roman"/>
+          <w:sz w:val="24"/>
+          <w:szCs w:val="24"/>
+          <w:shd w:val="clear" w:color="auto" w:fill="FAF9F8"/>
+        </w:rPr>
+        <w:t>print("Confusion matrix:-")</w:t>
+      </w:r>
+    </w:p>
+    <w:p>
+      <w:pPr>
+        <w:spacing w:after="0" w:line="240" w:lineRule="auto"/>
+        <w:rPr>
+          <w:rFonts w:ascii="Times New Roman" w:hAnsi="Times New Roman" w:cs="Times New Roman"/>
+          <w:sz w:val="24"/>
+          <w:szCs w:val="24"/>
+          <w:shd w:val="clear" w:color="auto" w:fill="FAF9F8"/>
+        </w:rPr>
+      </w:pPr>
+      <w:r>
+        <w:rPr>
+          <w:rFonts w:ascii="Times New Roman" w:hAnsi="Times New Roman" w:cs="Times New Roman"/>
+          <w:sz w:val="24"/>
+          <w:szCs w:val="24"/>
+          <w:shd w:val="clear" w:color="auto" w:fill="FAF9F8"/>
+        </w:rPr>
+        <w:t>print(cm)</w:t>
+      </w:r>
+    </w:p>
+    <w:p>
+      <w:pPr>
+        <w:spacing w:after="0" w:line="240" w:lineRule="auto"/>
+        <w:rPr>
+          <w:rFonts w:ascii="Times New Roman" w:hAnsi="Times New Roman" w:cs="Times New Roman"/>
+          <w:sz w:val="24"/>
+          <w:szCs w:val="24"/>
+          <w:shd w:val="clear" w:color="auto" w:fill="FAF9F8"/>
+        </w:rPr>
+      </w:pPr>
+      <w:r>
+        <w:rPr>
+          <w:rFonts w:ascii="Times New Roman" w:hAnsi="Times New Roman" w:cs="Times New Roman"/>
+          <w:sz w:val="24"/>
+          <w:szCs w:val="24"/>
+          <w:shd w:val="clear" w:color="auto" w:fill="FAF9F8"/>
+        </w:rPr>
+        <w:t>print("\n")</w:t>
+      </w:r>
+    </w:p>
+    <w:p>
+      <w:pPr>
+        <w:spacing w:after="0" w:line="240" w:lineRule="auto"/>
+        <w:rPr>
+          <w:rFonts w:ascii="Times New Roman" w:hAnsi="Times New Roman" w:cs="Times New Roman"/>
+          <w:sz w:val="24"/>
+          <w:szCs w:val="24"/>
+          <w:shd w:val="clear" w:color="auto" w:fill="FAF9F8"/>
+        </w:rPr>
+      </w:pPr>
+      <w:r>
+        <w:rPr>
+          <w:rFonts w:ascii="Times New Roman" w:hAnsi="Times New Roman" w:cs="Times New Roman"/>
+          <w:sz w:val="24"/>
+          <w:szCs w:val="24"/>
+          <w:shd w:val="clear" w:color="auto" w:fill="FAF9F8"/>
+        </w:rPr>
+        <w:t>#Create a model , p = 1 =&gt; Manhattan Distance</w:t>
+      </w:r>
+    </w:p>
+    <w:p>
+      <w:pPr>
+        <w:spacing w:after="0" w:line="240" w:lineRule="auto"/>
+        <w:rPr>
+          <w:rFonts w:ascii="Times New Roman" w:hAnsi="Times New Roman" w:cs="Times New Roman"/>
+          <w:sz w:val="24"/>
+          <w:szCs w:val="24"/>
+          <w:shd w:val="clear" w:color="auto" w:fill="FAF9F8"/>
+        </w:rPr>
+      </w:pPr>
+      <w:r>
+        <w:rPr>
+          <w:rFonts w:ascii="Times New Roman" w:hAnsi="Times New Roman" w:cs="Times New Roman"/>
+          <w:sz w:val="24"/>
+          <w:szCs w:val="24"/>
+          <w:shd w:val="clear" w:color="auto" w:fill="FAF9F8"/>
+        </w:rPr>
+        <w:t>knn = KNeighborsClassifier(n_neighbors = 6, p = 1, metric='minkowski')</w:t>
+      </w:r>
+    </w:p>
+    <w:p>
+      <w:pPr>
+        <w:spacing w:after="0" w:line="240" w:lineRule="auto"/>
+        <w:rPr>
+          <w:rFonts w:ascii="Times New Roman" w:hAnsi="Times New Roman" w:cs="Times New Roman"/>
+          <w:sz w:val="24"/>
+          <w:szCs w:val="24"/>
+          <w:shd w:val="clear" w:color="auto" w:fill="FAF9F8"/>
+        </w:rPr>
+      </w:pPr>
+    </w:p>
+    <w:p>
+      <w:pPr>
+        <w:spacing w:after="0" w:line="240" w:lineRule="auto"/>
+        <w:rPr>
+          <w:rFonts w:ascii="Times New Roman" w:hAnsi="Times New Roman" w:cs="Times New Roman"/>
+          <w:sz w:val="24"/>
+          <w:szCs w:val="24"/>
+          <w:shd w:val="clear" w:color="auto" w:fill="FAF9F8"/>
+        </w:rPr>
+      </w:pPr>
+      <w:r>
+        <w:rPr>
+          <w:rFonts w:ascii="Times New Roman" w:hAnsi="Times New Roman" w:cs="Times New Roman"/>
+          <w:sz w:val="24"/>
+          <w:szCs w:val="24"/>
+          <w:shd w:val="clear" w:color="auto" w:fill="FAF9F8"/>
+        </w:rPr>
+        <w:lastRenderedPageBreak/>
+        <w:t>#Train the model</w:t>
+      </w:r>
+    </w:p>
+    <w:p>
+      <w:pPr>
+        <w:spacing w:after="0" w:line="240" w:lineRule="auto"/>
+        <w:rPr>
+          <w:rFonts w:ascii="Times New Roman" w:hAnsi="Times New Roman" w:cs="Times New Roman"/>
+          <w:sz w:val="24"/>
+          <w:szCs w:val="24"/>
+          <w:shd w:val="clear" w:color="auto" w:fill="FAF9F8"/>
+        </w:rPr>
+      </w:pPr>
+      <w:r>
+        <w:rPr>
+          <w:rFonts w:ascii="Times New Roman" w:hAnsi="Times New Roman" w:cs="Times New Roman"/>
+          <w:sz w:val="24"/>
+          <w:szCs w:val="24"/>
+          <w:shd w:val="clear" w:color="auto" w:fill="FAF9F8"/>
+        </w:rPr>
+        <w:t>knn.fit(x_train, y_train)</w:t>
+      </w:r>
+    </w:p>
+    <w:p>
+      <w:pPr>
+        <w:spacing w:after="0" w:line="240" w:lineRule="auto"/>
+        <w:rPr>
+          <w:rFonts w:ascii="Times New Roman" w:hAnsi="Times New Roman" w:cs="Times New Roman"/>
+          <w:sz w:val="24"/>
+          <w:szCs w:val="24"/>
+          <w:shd w:val="clear" w:color="auto" w:fill="FAF9F8"/>
+        </w:rPr>
+      </w:pPr>
+    </w:p>
+    <w:p>
+      <w:pPr>
+        <w:spacing w:after="0" w:line="240" w:lineRule="auto"/>
+        <w:rPr>
+          <w:rFonts w:ascii="Times New Roman" w:hAnsi="Times New Roman" w:cs="Times New Roman"/>
+          <w:sz w:val="24"/>
+          <w:szCs w:val="24"/>
+          <w:shd w:val="clear" w:color="auto" w:fill="FAF9F8"/>
+        </w:rPr>
+      </w:pPr>
+      <w:r>
+        <w:rPr>
+          <w:rFonts w:ascii="Times New Roman" w:hAnsi="Times New Roman" w:cs="Times New Roman"/>
+          <w:sz w:val="24"/>
+          <w:szCs w:val="24"/>
+          <w:shd w:val="clear" w:color="auto" w:fill="FAF9F8"/>
+        </w:rPr>
+        <w:t># Calculate the accuracy of the model</w:t>
+      </w:r>
+    </w:p>
+    <w:p>
+      <w:pPr>
+        <w:spacing w:after="0" w:line="240" w:lineRule="auto"/>
+        <w:rPr>
+          <w:rFonts w:ascii="Times New Roman" w:hAnsi="Times New Roman" w:cs="Times New Roman"/>
+          <w:sz w:val="24"/>
+          <w:szCs w:val="24"/>
+          <w:shd w:val="clear" w:color="auto" w:fill="FAF9F8"/>
+        </w:rPr>
+      </w:pPr>
+      <w:r>
+        <w:rPr>
+          <w:rFonts w:ascii="Times New Roman" w:hAnsi="Times New Roman" w:cs="Times New Roman"/>
+          <w:sz w:val="24"/>
+          <w:szCs w:val="24"/>
+          <w:shd w:val="clear" w:color="auto" w:fill="FAF9F8"/>
+        </w:rPr>
+        <w:t>print("-"*50)</w:t>
+      </w:r>
+    </w:p>
+    <w:p>
+      <w:pPr>
+        <w:spacing w:after="0" w:line="240" w:lineRule="auto"/>
+        <w:rPr>
+          <w:rFonts w:ascii="Times New Roman" w:hAnsi="Times New Roman" w:cs="Times New Roman"/>
+          <w:sz w:val="24"/>
+          <w:szCs w:val="24"/>
+          <w:shd w:val="clear" w:color="auto" w:fill="FAF9F8"/>
+        </w:rPr>
+      </w:pPr>
+      <w:r>
+        <w:rPr>
+          <w:rFonts w:ascii="Times New Roman" w:hAnsi="Times New Roman" w:cs="Times New Roman"/>
+          <w:sz w:val="24"/>
+          <w:szCs w:val="24"/>
+          <w:shd w:val="clear" w:color="auto" w:fill="FAF9F8"/>
+        </w:rPr>
+        <w:t>print("Accuracy of Manhattan Distance model:-")</w:t>
+      </w:r>
+    </w:p>
+    <w:p>
+      <w:pPr>
+        <w:spacing w:after="0" w:line="240" w:lineRule="auto"/>
+        <w:rPr>
+          <w:rFonts w:ascii="Times New Roman" w:hAnsi="Times New Roman" w:cs="Times New Roman"/>
+          <w:sz w:val="24"/>
+          <w:szCs w:val="24"/>
+          <w:shd w:val="clear" w:color="auto" w:fill="FAF9F8"/>
+        </w:rPr>
+      </w:pPr>
+      <w:r>
+        <w:rPr>
+          <w:rFonts w:ascii="Times New Roman" w:hAnsi="Times New Roman" w:cs="Times New Roman"/>
+          <w:sz w:val="24"/>
+          <w:szCs w:val="24"/>
+          <w:shd w:val="clear" w:color="auto" w:fill="FAF9F8"/>
+        </w:rPr>
+        <w:t>print(knn.score(x_test, y_test))</w:t>
+      </w:r>
+    </w:p>
+    <w:p>
+      <w:pPr>
+        <w:spacing w:after="0" w:line="240" w:lineRule="auto"/>
+        <w:rPr>
+          <w:rFonts w:ascii="Times New Roman" w:hAnsi="Times New Roman" w:cs="Times New Roman"/>
+          <w:sz w:val="24"/>
+          <w:szCs w:val="24"/>
+          <w:shd w:val="clear" w:color="auto" w:fill="FAF9F8"/>
+        </w:rPr>
+      </w:pPr>
+      <w:r>
+        <w:rPr>
+          <w:rFonts w:ascii="Times New Roman" w:hAnsi="Times New Roman" w:cs="Times New Roman"/>
+          <w:sz w:val="24"/>
+          <w:szCs w:val="24"/>
+          <w:shd w:val="clear" w:color="auto" w:fill="FAF9F8"/>
+        </w:rPr>
+        <w:t>y_pred = knn.predict(x_test)</w:t>
+      </w:r>
+    </w:p>
+    <w:p>
+      <w:pPr>
+        <w:spacing w:after="0" w:line="240" w:lineRule="auto"/>
+        <w:rPr>
+          <w:rFonts w:ascii="Times New Roman" w:hAnsi="Times New Roman" w:cs="Times New Roman"/>
+          <w:sz w:val="24"/>
+          <w:szCs w:val="24"/>
+          <w:shd w:val="clear" w:color="auto" w:fill="FAF9F8"/>
+        </w:rPr>
+      </w:pPr>
+    </w:p>
+    <w:p>
+      <w:pPr>
+        <w:spacing w:after="0" w:line="240" w:lineRule="auto"/>
+        <w:rPr>
+          <w:rFonts w:ascii="Times New Roman" w:hAnsi="Times New Roman" w:cs="Times New Roman"/>
+          <w:sz w:val="24"/>
+          <w:szCs w:val="24"/>
+          <w:shd w:val="clear" w:color="auto" w:fill="FAF9F8"/>
+        </w:rPr>
+      </w:pPr>
+      <w:r>
+        <w:rPr>
+          <w:rFonts w:ascii="Times New Roman" w:hAnsi="Times New Roman" w:cs="Times New Roman"/>
+          <w:sz w:val="24"/>
+          <w:szCs w:val="24"/>
+          <w:shd w:val="clear" w:color="auto" w:fill="FAF9F8"/>
+        </w:rPr>
+        <w:t xml:space="preserve">#confusion matrix </w:t>
+      </w:r>
+    </w:p>
+    <w:p>
+      <w:pPr>
+        <w:spacing w:after="0" w:line="240" w:lineRule="auto"/>
+        <w:rPr>
+          <w:rFonts w:ascii="Times New Roman" w:hAnsi="Times New Roman" w:cs="Times New Roman"/>
+          <w:sz w:val="24"/>
+          <w:szCs w:val="24"/>
+          <w:shd w:val="clear" w:color="auto" w:fill="FAF9F8"/>
+        </w:rPr>
+      </w:pPr>
+      <w:r>
+        <w:rPr>
+          <w:rFonts w:ascii="Times New Roman" w:hAnsi="Times New Roman" w:cs="Times New Roman"/>
+          <w:sz w:val="24"/>
+          <w:szCs w:val="24"/>
+          <w:shd w:val="clear" w:color="auto" w:fill="FAF9F8"/>
+        </w:rPr>
+        <w:t>from sklearn.metrics import  confusion_matrix</w:t>
+      </w:r>
+    </w:p>
+    <w:p>
+      <w:pPr>
+        <w:spacing w:after="0" w:line="240" w:lineRule="auto"/>
+        <w:rPr>
+          <w:rFonts w:ascii="Times New Roman" w:hAnsi="Times New Roman" w:cs="Times New Roman"/>
+          <w:sz w:val="24"/>
+          <w:szCs w:val="24"/>
+          <w:shd w:val="clear" w:color="auto" w:fill="FAF9F8"/>
+        </w:rPr>
+      </w:pPr>
+      <w:r>
+        <w:rPr>
+          <w:rFonts w:ascii="Times New Roman" w:hAnsi="Times New Roman" w:cs="Times New Roman"/>
+          <w:sz w:val="24"/>
+          <w:szCs w:val="24"/>
+          <w:shd w:val="clear" w:color="auto" w:fill="FAF9F8"/>
+        </w:rPr>
+        <w:t>cm=np.array(confusion_matrix(y_test,y_pred))</w:t>
+      </w:r>
+    </w:p>
+    <w:p>
+      <w:pPr>
+        <w:spacing w:after="0" w:line="240" w:lineRule="auto"/>
+        <w:rPr>
+          <w:rFonts w:ascii="Times New Roman" w:hAnsi="Times New Roman" w:cs="Times New Roman"/>
+          <w:sz w:val="24"/>
+          <w:szCs w:val="24"/>
+          <w:shd w:val="clear" w:color="auto" w:fill="FAF9F8"/>
+        </w:rPr>
+      </w:pPr>
+      <w:r>
+        <w:rPr>
+          <w:rFonts w:ascii="Times New Roman" w:hAnsi="Times New Roman" w:cs="Times New Roman"/>
+          <w:sz w:val="24"/>
+          <w:szCs w:val="24"/>
+          <w:shd w:val="clear" w:color="auto" w:fill="FAF9F8"/>
+        </w:rPr>
+        <w:t>print("-"*50)</w:t>
+      </w:r>
+    </w:p>
+    <w:p>
+      <w:pPr>
+        <w:spacing w:after="0" w:line="240" w:lineRule="auto"/>
+        <w:rPr>
+          <w:rFonts w:ascii="Times New Roman" w:hAnsi="Times New Roman" w:cs="Times New Roman"/>
+          <w:sz w:val="24"/>
+          <w:szCs w:val="24"/>
+          <w:shd w:val="clear" w:color="auto" w:fill="FAF9F8"/>
+        </w:rPr>
+      </w:pPr>
+      <w:r>
+        <w:rPr>
+          <w:rFonts w:ascii="Times New Roman" w:hAnsi="Times New Roman" w:cs="Times New Roman"/>
+          <w:sz w:val="24"/>
+          <w:szCs w:val="24"/>
+          <w:shd w:val="clear" w:color="auto" w:fill="FAF9F8"/>
+        </w:rPr>
+        <w:t>print("Confusion matrix:-")</w:t>
+      </w:r>
+    </w:p>
+    <w:p>
+      <w:pPr>
+        <w:spacing w:after="0" w:line="240" w:lineRule="auto"/>
+        <w:rPr>
+          <w:rFonts w:ascii="Times New Roman" w:hAnsi="Times New Roman" w:cs="Times New Roman"/>
+          <w:sz w:val="24"/>
+          <w:szCs w:val="24"/>
+          <w:shd w:val="clear" w:color="auto" w:fill="FAF9F8"/>
+        </w:rPr>
+      </w:pPr>
+      <w:r>
+        <w:rPr>
+          <w:rFonts w:ascii="Times New Roman" w:hAnsi="Times New Roman" w:cs="Times New Roman"/>
+          <w:sz w:val="24"/>
+          <w:szCs w:val="24"/>
+          <w:shd w:val="clear" w:color="auto" w:fill="FAF9F8"/>
+        </w:rPr>
+        <w:t>print(cm)</w:t>
+      </w:r>
+    </w:p>
+    <w:p>
+      <w:pPr>
+        <w:spacing w:after="0" w:line="240" w:lineRule="auto"/>
+        <w:rPr>
+          <w:rFonts w:ascii="Times New Roman" w:hAnsi="Times New Roman" w:cs="Times New Roman"/>
+          <w:sz w:val="24"/>
+          <w:szCs w:val="24"/>
+          <w:shd w:val="clear" w:color="auto" w:fill="FAF9F8"/>
+        </w:rPr>
+      </w:pPr>
+      <w:r>
+        <w:rPr>
+          <w:rFonts w:ascii="Times New Roman" w:hAnsi="Times New Roman" w:cs="Times New Roman"/>
+          <w:sz w:val="24"/>
+          <w:szCs w:val="24"/>
+          <w:shd w:val="clear" w:color="auto" w:fill="FAF9F8"/>
+        </w:rPr>
+        <w:t>print("\n")</w:t>
+      </w:r>
+    </w:p>
+    <w:p>
+      <w:pPr>
+        <w:spacing w:after="0" w:line="240" w:lineRule="auto"/>
+        <w:rPr>
+          <w:rFonts w:ascii="Times New Roman" w:hAnsi="Times New Roman" w:cs="Times New Roman"/>
+          <w:sz w:val="24"/>
+          <w:szCs w:val="24"/>
+          <w:shd w:val="clear" w:color="auto" w:fill="FAF9F8"/>
+        </w:rPr>
+      </w:pPr>
+      <w:r>
+        <w:rPr>
+          <w:rFonts w:ascii="Times New Roman" w:hAnsi="Times New Roman" w:cs="Times New Roman"/>
+          <w:sz w:val="24"/>
+          <w:szCs w:val="24"/>
+          <w:shd w:val="clear" w:color="auto" w:fill="FAF9F8"/>
+        </w:rPr>
+        <w:t>#Create a model ,p = ∞, Chebychev Distance</w:t>
+      </w:r>
+    </w:p>
+    <w:p>
+      <w:pPr>
+        <w:spacing w:after="0" w:line="240" w:lineRule="auto"/>
+        <w:rPr>
+          <w:rFonts w:ascii="Times New Roman" w:hAnsi="Times New Roman" w:cs="Times New Roman"/>
+          <w:sz w:val="24"/>
+          <w:szCs w:val="24"/>
+          <w:shd w:val="clear" w:color="auto" w:fill="FAF9F8"/>
+        </w:rPr>
+      </w:pPr>
+      <w:r>
+        <w:rPr>
+          <w:rFonts w:ascii="Times New Roman" w:hAnsi="Times New Roman" w:cs="Times New Roman"/>
+          <w:sz w:val="24"/>
+          <w:szCs w:val="24"/>
+          <w:shd w:val="clear" w:color="auto" w:fill="FAF9F8"/>
+        </w:rPr>
+        <w:t>#let ∞ = 10000</w:t>
+      </w:r>
+    </w:p>
+    <w:p>
+      <w:pPr>
+        <w:spacing w:after="0" w:line="240" w:lineRule="auto"/>
+        <w:rPr>
+          <w:rFonts w:ascii="Times New Roman" w:hAnsi="Times New Roman" w:cs="Times New Roman"/>
+          <w:sz w:val="24"/>
+          <w:szCs w:val="24"/>
+          <w:shd w:val="clear" w:color="auto" w:fill="FAF9F8"/>
+        </w:rPr>
+      </w:pPr>
+      <w:r>
+        <w:rPr>
+          <w:rFonts w:ascii="Times New Roman" w:hAnsi="Times New Roman" w:cs="Times New Roman"/>
+          <w:sz w:val="24"/>
+          <w:szCs w:val="24"/>
+          <w:shd w:val="clear" w:color="auto" w:fill="FAF9F8"/>
+        </w:rPr>
+        <w:t>knn = KNeighborsClassifier(n_neighbors = 6, p = 10000, metric='minkowski')</w:t>
+      </w:r>
+    </w:p>
+    <w:p>
+      <w:pPr>
+        <w:spacing w:after="0" w:line="240" w:lineRule="auto"/>
+        <w:rPr>
+          <w:rFonts w:ascii="Times New Roman" w:hAnsi="Times New Roman" w:cs="Times New Roman"/>
+          <w:sz w:val="24"/>
+          <w:szCs w:val="24"/>
+          <w:shd w:val="clear" w:color="auto" w:fill="FAF9F8"/>
+        </w:rPr>
+      </w:pPr>
+    </w:p>
+    <w:p>
+      <w:pPr>
+        <w:spacing w:after="0" w:line="240" w:lineRule="auto"/>
+        <w:rPr>
+          <w:rFonts w:ascii="Times New Roman" w:hAnsi="Times New Roman" w:cs="Times New Roman"/>
+          <w:sz w:val="24"/>
+          <w:szCs w:val="24"/>
+          <w:shd w:val="clear" w:color="auto" w:fill="FAF9F8"/>
+        </w:rPr>
+      </w:pPr>
+      <w:r>
+        <w:rPr>
+          <w:rFonts w:ascii="Times New Roman" w:hAnsi="Times New Roman" w:cs="Times New Roman"/>
+          <w:sz w:val="24"/>
+          <w:szCs w:val="24"/>
+          <w:shd w:val="clear" w:color="auto" w:fill="FAF9F8"/>
+        </w:rPr>
+        <w:t>#Train the model</w:t>
+      </w:r>
+    </w:p>
+    <w:p>
+      <w:pPr>
+        <w:spacing w:after="0" w:line="240" w:lineRule="auto"/>
+        <w:rPr>
+          <w:rFonts w:ascii="Times New Roman" w:hAnsi="Times New Roman" w:cs="Times New Roman"/>
+          <w:sz w:val="24"/>
+          <w:szCs w:val="24"/>
+          <w:shd w:val="clear" w:color="auto" w:fill="FAF9F8"/>
+        </w:rPr>
+      </w:pPr>
+      <w:r>
+        <w:rPr>
+          <w:rFonts w:ascii="Times New Roman" w:hAnsi="Times New Roman" w:cs="Times New Roman"/>
+          <w:sz w:val="24"/>
+          <w:szCs w:val="24"/>
+          <w:shd w:val="clear" w:color="auto" w:fill="FAF9F8"/>
+        </w:rPr>
+        <w:t>knn.fit(x_train, y_train)</w:t>
+      </w:r>
+    </w:p>
+    <w:p>
+      <w:pPr>
+        <w:spacing w:after="0" w:line="240" w:lineRule="auto"/>
+        <w:rPr>
+          <w:rFonts w:ascii="Times New Roman" w:hAnsi="Times New Roman" w:cs="Times New Roman"/>
+          <w:sz w:val="24"/>
+          <w:szCs w:val="24"/>
+          <w:shd w:val="clear" w:color="auto" w:fill="FAF9F8"/>
+        </w:rPr>
+      </w:pPr>
+    </w:p>
+    <w:p>
+      <w:pPr>
+        <w:spacing w:after="0" w:line="240" w:lineRule="auto"/>
+        <w:rPr>
+          <w:rFonts w:ascii="Times New Roman" w:hAnsi="Times New Roman" w:cs="Times New Roman"/>
+          <w:sz w:val="24"/>
+          <w:szCs w:val="24"/>
+          <w:shd w:val="clear" w:color="auto" w:fill="FAF9F8"/>
+        </w:rPr>
+      </w:pPr>
+      <w:r>
+        <w:rPr>
+          <w:rFonts w:ascii="Times New Roman" w:hAnsi="Times New Roman" w:cs="Times New Roman"/>
+          <w:sz w:val="24"/>
+          <w:szCs w:val="24"/>
+          <w:shd w:val="clear" w:color="auto" w:fill="FAF9F8"/>
+        </w:rPr>
+        <w:t># Calculate the accuracy of the model</w:t>
+      </w:r>
+    </w:p>
+    <w:p>
+      <w:pPr>
+        <w:spacing w:after="0" w:line="240" w:lineRule="auto"/>
+        <w:rPr>
+          <w:rFonts w:ascii="Times New Roman" w:hAnsi="Times New Roman" w:cs="Times New Roman"/>
+          <w:sz w:val="24"/>
+          <w:szCs w:val="24"/>
+          <w:shd w:val="clear" w:color="auto" w:fill="FAF9F8"/>
+        </w:rPr>
+      </w:pPr>
+      <w:r>
+        <w:rPr>
+          <w:rFonts w:ascii="Times New Roman" w:hAnsi="Times New Roman" w:cs="Times New Roman"/>
+          <w:sz w:val="24"/>
+          <w:szCs w:val="24"/>
+          <w:shd w:val="clear" w:color="auto" w:fill="FAF9F8"/>
+        </w:rPr>
+        <w:t>print("-"*50)</w:t>
+      </w:r>
+    </w:p>
+    <w:p>
+      <w:pPr>
+        <w:spacing w:after="0" w:line="240" w:lineRule="auto"/>
+        <w:rPr>
+          <w:rFonts w:ascii="Times New Roman" w:hAnsi="Times New Roman" w:cs="Times New Roman"/>
+          <w:sz w:val="24"/>
+          <w:szCs w:val="24"/>
+          <w:shd w:val="clear" w:color="auto" w:fill="FAF9F8"/>
+        </w:rPr>
+      </w:pPr>
+      <w:r>
+        <w:rPr>
+          <w:rFonts w:ascii="Times New Roman" w:hAnsi="Times New Roman" w:cs="Times New Roman"/>
+          <w:sz w:val="24"/>
+          <w:szCs w:val="24"/>
+          <w:shd w:val="clear" w:color="auto" w:fill="FAF9F8"/>
+        </w:rPr>
+        <w:t>print("Accuracy of Chebychev Distance model:-")</w:t>
+      </w:r>
+    </w:p>
+    <w:p>
+      <w:pPr>
+        <w:spacing w:after="0" w:line="240" w:lineRule="auto"/>
+        <w:rPr>
+          <w:rFonts w:ascii="Times New Roman" w:hAnsi="Times New Roman" w:cs="Times New Roman"/>
+          <w:sz w:val="24"/>
+          <w:szCs w:val="24"/>
+          <w:shd w:val="clear" w:color="auto" w:fill="FAF9F8"/>
+        </w:rPr>
+      </w:pPr>
+      <w:r>
+        <w:rPr>
+          <w:rFonts w:ascii="Times New Roman" w:hAnsi="Times New Roman" w:cs="Times New Roman"/>
+          <w:sz w:val="24"/>
+          <w:szCs w:val="24"/>
+          <w:shd w:val="clear" w:color="auto" w:fill="FAF9F8"/>
+        </w:rPr>
+        <w:t>print(knn.score(x_test, y_test))</w:t>
+      </w:r>
+    </w:p>
+    <w:p>
+      <w:pPr>
+        <w:spacing w:after="0" w:line="240" w:lineRule="auto"/>
+        <w:rPr>
+          <w:rFonts w:ascii="Times New Roman" w:hAnsi="Times New Roman" w:cs="Times New Roman"/>
+          <w:sz w:val="24"/>
+          <w:szCs w:val="24"/>
+          <w:shd w:val="clear" w:color="auto" w:fill="FAF9F8"/>
+        </w:rPr>
+      </w:pPr>
+      <w:r>
+        <w:rPr>
+          <w:rFonts w:ascii="Times New Roman" w:hAnsi="Times New Roman" w:cs="Times New Roman"/>
+          <w:sz w:val="24"/>
+          <w:szCs w:val="24"/>
+          <w:shd w:val="clear" w:color="auto" w:fill="FAF9F8"/>
+        </w:rPr>
+        <w:t>y_pred = knn.predict(x_test)</w:t>
+      </w:r>
+    </w:p>
+    <w:p>
+      <w:pPr>
+        <w:spacing w:after="0" w:line="240" w:lineRule="auto"/>
+        <w:rPr>
+          <w:rFonts w:ascii="Times New Roman" w:hAnsi="Times New Roman" w:cs="Times New Roman"/>
+          <w:sz w:val="24"/>
+          <w:szCs w:val="24"/>
+          <w:shd w:val="clear" w:color="auto" w:fill="FAF9F8"/>
+        </w:rPr>
+      </w:pPr>
+    </w:p>
+    <w:p>
+      <w:pPr>
+        <w:spacing w:after="0" w:line="240" w:lineRule="auto"/>
+        <w:rPr>
+          <w:rFonts w:ascii="Times New Roman" w:hAnsi="Times New Roman" w:cs="Times New Roman"/>
+          <w:sz w:val="24"/>
+          <w:szCs w:val="24"/>
+          <w:shd w:val="clear" w:color="auto" w:fill="FAF9F8"/>
+        </w:rPr>
+      </w:pPr>
+      <w:r>
+        <w:rPr>
+          <w:rFonts w:ascii="Times New Roman" w:hAnsi="Times New Roman" w:cs="Times New Roman"/>
+          <w:sz w:val="24"/>
+          <w:szCs w:val="24"/>
+          <w:shd w:val="clear" w:color="auto" w:fill="FAF9F8"/>
+        </w:rPr>
+        <w:t xml:space="preserve">#confusion matrix </w:t>
+      </w:r>
+    </w:p>
+    <w:p>
+      <w:pPr>
+        <w:spacing w:after="0" w:line="240" w:lineRule="auto"/>
+        <w:rPr>
+          <w:rFonts w:ascii="Times New Roman" w:hAnsi="Times New Roman" w:cs="Times New Roman"/>
+          <w:sz w:val="24"/>
+          <w:szCs w:val="24"/>
+          <w:shd w:val="clear" w:color="auto" w:fill="FAF9F8"/>
+        </w:rPr>
+      </w:pPr>
+      <w:r>
+        <w:rPr>
+          <w:rFonts w:ascii="Times New Roman" w:hAnsi="Times New Roman" w:cs="Times New Roman"/>
+          <w:sz w:val="24"/>
+          <w:szCs w:val="24"/>
+          <w:shd w:val="clear" w:color="auto" w:fill="FAF9F8"/>
+        </w:rPr>
+        <w:t>from sklearn.metrics import  confusion_matrix</w:t>
+      </w:r>
+    </w:p>
+    <w:p>
+      <w:pPr>
+        <w:spacing w:after="0" w:line="240" w:lineRule="auto"/>
+        <w:rPr>
+          <w:rFonts w:ascii="Times New Roman" w:hAnsi="Times New Roman" w:cs="Times New Roman"/>
+          <w:sz w:val="24"/>
+          <w:szCs w:val="24"/>
+          <w:shd w:val="clear" w:color="auto" w:fill="FAF9F8"/>
+        </w:rPr>
+      </w:pPr>
+      <w:r>
+        <w:rPr>
+          <w:rFonts w:ascii="Times New Roman" w:hAnsi="Times New Roman" w:cs="Times New Roman"/>
+          <w:sz w:val="24"/>
+          <w:szCs w:val="24"/>
+          <w:shd w:val="clear" w:color="auto" w:fill="FAF9F8"/>
+        </w:rPr>
+        <w:t>cm=np.array(confusion_matrix(y_test,y_pred))</w:t>
+      </w:r>
+    </w:p>
+    <w:p>
+      <w:pPr>
+        <w:spacing w:after="0" w:line="240" w:lineRule="auto"/>
+        <w:rPr>
+          <w:rFonts w:ascii="Times New Roman" w:hAnsi="Times New Roman" w:cs="Times New Roman"/>
+          <w:sz w:val="24"/>
+          <w:szCs w:val="24"/>
+          <w:shd w:val="clear" w:color="auto" w:fill="FAF9F8"/>
+        </w:rPr>
+      </w:pPr>
+      <w:r>
+        <w:rPr>
+          <w:rFonts w:ascii="Times New Roman" w:hAnsi="Times New Roman" w:cs="Times New Roman"/>
+          <w:sz w:val="24"/>
+          <w:szCs w:val="24"/>
+          <w:shd w:val="clear" w:color="auto" w:fill="FAF9F8"/>
+        </w:rPr>
+        <w:t>print("-"*50)</w:t>
+      </w:r>
+    </w:p>
+    <w:p>
+      <w:pPr>
+        <w:spacing w:after="0" w:line="240" w:lineRule="auto"/>
+        <w:rPr>
+          <w:rFonts w:ascii="Times New Roman" w:hAnsi="Times New Roman" w:cs="Times New Roman"/>
+          <w:sz w:val="24"/>
+          <w:szCs w:val="24"/>
+          <w:shd w:val="clear" w:color="auto" w:fill="FAF9F8"/>
+        </w:rPr>
+      </w:pPr>
+      <w:r>
+        <w:rPr>
+          <w:rFonts w:ascii="Times New Roman" w:hAnsi="Times New Roman" w:cs="Times New Roman"/>
+          <w:sz w:val="24"/>
+          <w:szCs w:val="24"/>
+          <w:shd w:val="clear" w:color="auto" w:fill="FAF9F8"/>
+        </w:rPr>
+        <w:t>print("Confusion matrix:-")</w:t>
+      </w:r>
+    </w:p>
+    <w:p>
+      <w:pPr>
+        <w:spacing w:after="0" w:line="240" w:lineRule="auto"/>
+        <w:rPr>
+          <w:rFonts w:ascii="Times New Roman" w:hAnsi="Times New Roman" w:cs="Times New Roman"/>
+          <w:sz w:val="24"/>
+          <w:szCs w:val="24"/>
+          <w:shd w:val="clear" w:color="auto" w:fill="FAF9F8"/>
+        </w:rPr>
+      </w:pPr>
+      <w:r>
+        <w:rPr>
+          <w:rFonts w:ascii="Times New Roman" w:hAnsi="Times New Roman" w:cs="Times New Roman"/>
+          <w:sz w:val="24"/>
+          <w:szCs w:val="24"/>
+          <w:shd w:val="clear" w:color="auto" w:fill="FAF9F8"/>
+        </w:rPr>
+        <w:t>print(cm)</w:t>
+      </w:r>
+    </w:p>
+    <w:p>
+      <w:pPr>
+        <w:spacing w:after="0" w:line="240" w:lineRule="auto"/>
+        <w:rPr>
+          <w:rFonts w:ascii="Times New Roman" w:hAnsi="Times New Roman" w:cs="Times New Roman"/>
+          <w:sz w:val="24"/>
+          <w:szCs w:val="24"/>
+          <w:shd w:val="clear" w:color="auto" w:fill="FAF9F8"/>
+        </w:rPr>
+      </w:pPr>
+      <w:r>
+        <w:rPr>
+          <w:rFonts w:ascii="Times New Roman" w:hAnsi="Times New Roman" w:cs="Times New Roman"/>
+          <w:sz w:val="24"/>
+          <w:szCs w:val="24"/>
+          <w:shd w:val="clear" w:color="auto" w:fill="FAF9F8"/>
+        </w:rPr>
+        <w:t xml:space="preserve">print("\n") </w:t>
+      </w:r>
+    </w:p>
+    <w:p>
+      <w:pPr>
+        <w:spacing w:after="0" w:line="240" w:lineRule="auto"/>
+        <w:rPr>
+          <w:rFonts w:ascii="Times New Roman" w:eastAsia="Calibri" w:hAnsi="Times New Roman" w:cs="Times New Roman"/>
+          <w:b/>
+          <w:bCs/>
+          <w:sz w:val="24"/>
+          <w:szCs w:val="24"/>
+          <w:shd w:val="clear" w:color="auto" w:fill="FAF9F8"/>
+        </w:rPr>
+      </w:pPr>
+    </w:p>
+    <w:p>
+      <w:pPr>
+        <w:spacing w:after="0" w:line="240" w:lineRule="auto"/>
+        <w:rPr>
+          <w:rFonts w:ascii="Times New Roman" w:eastAsia="Calibri" w:hAnsi="Times New Roman" w:cs="Times New Roman"/>
+          <w:b/>
+          <w:bCs/>
+          <w:sz w:val="24"/>
+          <w:szCs w:val="24"/>
+          <w:shd w:val="clear" w:color="auto" w:fill="FAF9F8"/>
+        </w:rPr>
+      </w:pPr>
+      <w:r>
+        <w:rPr>
+          <w:rFonts w:ascii="Times New Roman" w:eastAsia="Calibri" w:hAnsi="Times New Roman" w:cs="Times New Roman"/>
+          <w:b/>
+          <w:bCs/>
+          <w:sz w:val="24"/>
+          <w:szCs w:val="24"/>
+          <w:shd w:val="clear" w:color="auto" w:fill="FAF9F8"/>
+        </w:rPr>
+        <w:drawing>
+          <wp:inline distT="0" distB="0" distL="0" distR="0" wp14:anchorId="2F4D5957" wp14:editId="04CBAAA4">
+            <wp:extent cx="5731510" cy="1320165"/>
+            <wp:effectExtent l="0" t="0" r="2540" b="0"/>
+            <wp:docPr id="2" name="Picture 2" descr="A black screen with white text&#10;&#10;Description automatically generated"/>
+            <wp:cNvGraphicFramePr>
+              <a:graphicFrameLocks xmlns:a="http://schemas.openxmlformats.org/drawingml/2006/main" noChangeAspect="1"/>
+            </wp:cNvGraphicFramePr>
+            <a:graphic xmlns:a="http://schemas.openxmlformats.org/drawingml/2006/main">
+              <a:graphicData uri="http://schemas.openxmlformats.org/drawingml/2006/picture">
+                <pic:pic xmlns:pic="http://schemas.openxmlformats.org/drawingml/2006/picture">
+                  <pic:nvPicPr>
+                    <pic:cNvPr id="2" name="Picture 2" descr="A black screen with white text&#10;&#10;Description automatically generated"/>
+                    <pic:cNvPicPr/>
+                  </pic:nvPicPr>
+                  <pic:blipFill>
+                    <a:blip r:embed="rId6"/>
+                    <a:stretch>
+                      <a:fillRect/>
+                    </a:stretch>
+                  </pic:blipFill>
+                  <pic:spPr>
+                    <a:xfrm>
+                      <a:off x="0" y="0"/>
+                      <a:ext cx="5731510" cy="1320165"/>
+                    </a:xfrm>
+                    <a:prstGeom prst="rect">
+                      <a:avLst/>
+                    </a:prstGeom>
+                  </pic:spPr>
+                </pic:pic>
+              </a:graphicData>
+            </a:graphic>
+          </wp:inline>
+        </w:drawing>
+      </w:r>
+    </w:p>
+    <w:p>
+      <w:pPr>
+        <w:spacing w:after="0" w:line="240" w:lineRule="auto"/>
+        <w:rPr>
+          <w:rFonts w:ascii="Times New Roman" w:eastAsia="Calibri" w:hAnsi="Times New Roman" w:cs="Times New Roman"/>
+          <w:b/>
+          <w:bCs/>
+          <w:sz w:val="24"/>
+          <w:szCs w:val="24"/>
+          <w:shd w:val="clear" w:color="auto" w:fill="FAF9F8"/>
+        </w:rPr>
+      </w:pPr>
+      <w:r>
+        <w:rPr>
+          <w:rFonts w:ascii="Times New Roman" w:eastAsia="Calibri" w:hAnsi="Times New Roman" w:cs="Times New Roman"/>
+          <w:b/>
+          <w:bCs/>
+          <w:sz w:val="24"/>
+          <w:szCs w:val="24"/>
+          <w:shd w:val="clear" w:color="auto" w:fill="FAF9F8"/>
+        </w:rPr>
+        <w:lastRenderedPageBreak/>
+        <w:drawing>
+          <wp:inline distT="0" distB="0" distL="0" distR="0" wp14:anchorId="5EAD7CD2" wp14:editId="409A652C">
+            <wp:extent cx="4553585" cy="1952898"/>
+            <wp:effectExtent l="0" t="0" r="0" b="9525"/>
+            <wp:docPr id="4" name="Picture 4" descr="A computer screen with white text&#10;&#10;Description automatically generated"/>
+            <wp:cNvGraphicFramePr>
+              <a:graphicFrameLocks xmlns:a="http://schemas.openxmlformats.org/drawingml/2006/main" noChangeAspect="1"/>
+            </wp:cNvGraphicFramePr>
+            <a:graphic xmlns:a="http://schemas.openxmlformats.org/drawingml/2006/main">
+              <a:graphicData uri="http://schemas.openxmlformats.org/drawingml/2006/picture">
+                <pic:pic xmlns:pic="http://schemas.openxmlformats.org/drawingml/2006/picture">
+                  <pic:nvPicPr>
+                    <pic:cNvPr id="4" name="Picture 4" descr="A computer screen with white text&#10;&#10;Description automatically generated"/>
+                    <pic:cNvPicPr/>
+                  </pic:nvPicPr>
+                  <pic:blipFill>
+                    <a:blip r:embed="rId7"/>
+                    <a:stretch>
+                      <a:fillRect/>
+                    </a:stretch>
+                  </pic:blipFill>
+                  <pic:spPr>
+                    <a:xfrm>
+                      <a:off x="0" y="0"/>
+                      <a:ext cx="4553585" cy="1952898"/>
+                    </a:xfrm>
+                    <a:prstGeom prst="rect">
+                      <a:avLst/>
+                    </a:prstGeom>
+                  </pic:spPr>
+                </pic:pic>
+              </a:graphicData>
+            </a:graphic>
+          </wp:inline>
+        </w:drawing>
+      </w:r>
+    </w:p>
+    <w:p>
+      <w:pPr>
+        <w:spacing w:after="0" w:line="240" w:lineRule="auto"/>
+        <w:rPr>
+          <w:rFonts w:ascii="Times New Roman" w:eastAsia="Calibri" w:hAnsi="Times New Roman" w:cs="Times New Roman"/>
+          <w:b/>
+          <w:bCs/>
+          <w:sz w:val="24"/>
+          <w:szCs w:val="24"/>
+          <w:shd w:val="clear" w:color="auto" w:fill="FAF9F8"/>
+        </w:rPr>
+      </w:pPr>
+      <w:r>
+        <w:rPr>
+          <w:rFonts w:ascii="Times New Roman" w:eastAsia="Calibri" w:hAnsi="Times New Roman" w:cs="Times New Roman"/>
+          <w:b/>
+          <w:bCs/>
+          <w:sz w:val="24"/>
+          <w:szCs w:val="24"/>
+          <w:shd w:val="clear" w:color="auto" w:fill="FAF9F8"/>
+        </w:rPr>
+        <w:drawing>
+          <wp:inline distT="0" distB="0" distL="0" distR="0" wp14:anchorId="3FA00BC1" wp14:editId="79EFD25C">
+            <wp:extent cx="5163271" cy="2419688"/>
+            <wp:effectExtent l="0" t="0" r="0" b="0"/>
+            <wp:docPr id="5" name="Picture 5" descr="A computer screen with white text&#10;&#10;Description automatically generated"/>
+            <wp:cNvGraphicFramePr>
+              <a:graphicFrameLocks xmlns:a="http://schemas.openxmlformats.org/drawingml/2006/main" noChangeAspect="1"/>
+            </wp:cNvGraphicFramePr>
+            <a:graphic xmlns:a="http://schemas.openxmlformats.org/drawingml/2006/main">
+              <a:graphicData uri="http://schemas.openxmlformats.org/drawingml/2006/picture">
+                <pic:pic xmlns:pic="http://schemas.openxmlformats.org/drawingml/2006/picture">
+                  <pic:nvPicPr>
+                    <pic:cNvPr id="5" name="Picture 5" descr="A computer screen with white text&#10;&#10;Description automatically generated"/>
+                    <pic:cNvPicPr/>
+                  </pic:nvPicPr>
+                  <pic:blipFill>
+                    <a:blip r:embed="rId8"/>
+                    <a:stretch>
+                      <a:fillRect/>
+                    </a:stretch>
+                  </pic:blipFill>
+                  <pic:spPr>
+                    <a:xfrm>
+                      <a:off x="0" y="0"/>
+                      <a:ext cx="5163271" cy="2419688"/>
+                    </a:xfrm>
+                    <a:prstGeom prst="rect">
+                      <a:avLst/>
+                    </a:prstGeom>
+                  </pic:spPr>
+                </pic:pic>
+              </a:graphicData>
+            </a:graphic>
+          </wp:inline>
+        </w:drawing>
+      </w:r>
+    </w:p>
+    <w:p>
+      <w:pPr>
+        <w:spacing w:after="0" w:line="240" w:lineRule="auto"/>
+        <w:rPr>
+          <w:rFonts w:ascii="Times New Roman" w:eastAsia="Calibri" w:hAnsi="Times New Roman" w:cs="Times New Roman"/>
+          <w:b/>
+          <w:bCs/>
+          <w:sz w:val="24"/>
+          <w:szCs w:val="24"/>
+          <w:shd w:val="clear" w:color="auto" w:fill="FAF9F8"/>
+        </w:rPr>
+      </w:pPr>
+      <w:r>
+        <w:rPr>
+          <w:rFonts w:ascii="Times New Roman" w:eastAsia="Calibri" w:hAnsi="Times New Roman" w:cs="Times New Roman"/>
+          <w:b/>
+          <w:bCs/>
+          <w:sz w:val="24"/>
+          <w:szCs w:val="24"/>
+          <w:shd w:val="clear" w:color="auto" w:fill="FAF9F8"/>
+        </w:rPr>
+        <w:drawing>
+          <wp:inline distT="0" distB="0" distL="0" distR="0" wp14:anchorId="789CE503" wp14:editId="360AACC3">
+            <wp:extent cx="4972744" cy="2133898"/>
+            <wp:effectExtent l="0" t="0" r="0" b="0"/>
+            <wp:docPr id="6" name="Picture 6" descr="A screen shot of a computer program&#10;&#10;Description automatically generated"/>
+            <wp:cNvGraphicFramePr>
+              <a:graphicFrameLocks xmlns:a="http://schemas.openxmlformats.org/drawingml/2006/main" noChangeAspect="1"/>
+            </wp:cNvGraphicFramePr>
+            <a:graphic xmlns:a="http://schemas.openxmlformats.org/drawingml/2006/main">
+              <a:graphicData uri="http://schemas.openxmlformats.org/drawingml/2006/picture">
+                <pic:pic xmlns:pic="http://schemas.openxmlformats.org/drawingml/2006/picture">
+                  <pic:nvPicPr>
+                    <pic:cNvPr id="6" name="Picture 6" descr="A screen shot of a computer program&#10;&#10;Description automatically generated"/>
+                    <pic:cNvPicPr/>
+                  </pic:nvPicPr>
+                  <pic:blipFill>
+                    <a:blip r:embed="rId9"/>
+                    <a:stretch>
+                      <a:fillRect/>
+                    </a:stretch>
+                  </pic:blipFill>
+                  <pic:spPr>
+                    <a:xfrm>
+                      <a:off x="0" y="0"/>
+                      <a:ext cx="4972744" cy="2133898"/>
+                    </a:xfrm>
+                    <a:prstGeom prst="rect">
+                      <a:avLst/>
+                    </a:prstGeom>
+                  </pic:spPr>
+                </pic:pic>
+              </a:graphicData>
+            </a:graphic>
+          </wp:inline>
+        </w:drawing>
+      </w:r>
+    </w:p>
+    <w:p>
+      <w:pPr>
+        <w:spacing w:after="0" w:line="240" w:lineRule="auto"/>
+        <w:rPr>
+          <w:rFonts w:ascii="Times New Roman" w:eastAsia="Calibri" w:hAnsi="Times New Roman" w:cs="Times New Roman"/>
+          <w:b/>
+          <w:bCs/>
+          <w:sz w:val="24"/>
+          <w:szCs w:val="24"/>
+          <w:shd w:val="clear" w:color="auto" w:fill="FAF9F8"/>
+        </w:rPr>
+      </w:pPr>
+    </w:p>
+    <w:p>
+      <w:pPr>
+        <w:spacing w:after="0" w:line="240" w:lineRule="auto"/>
+        <w:rPr>
+          <w:rFonts w:ascii="Times New Roman" w:eastAsia="Calibri" w:hAnsi="Times New Roman" w:cs="Times New Roman"/>
+          <w:b/>
+          <w:bCs/>
+          <w:sz w:val="24"/>
+          <w:szCs w:val="24"/>
+          <w:shd w:val="clear" w:color="auto" w:fill="FAF9F8"/>
+        </w:rPr>
+      </w:pPr>
+    </w:p>
+    <w:p>
+      <w:pPr>
+        <w:spacing w:after="0" w:line="240" w:lineRule="auto"/>
+        <w:rPr>
+          <w:rFonts w:ascii="Times New Roman" w:eastAsia="Calibri" w:hAnsi="Times New Roman" w:cs="Times New Roman"/>
+          <w:b/>
+          <w:bCs/>
+          <w:sz w:val="24"/>
+          <w:szCs w:val="24"/>
+          <w:shd w:val="clear" w:color="auto" w:fill="FAF9F8"/>
+        </w:rPr>
+      </w:pPr>
+    </w:p>
+    <w:p>
+      <w:pPr>
+        <w:spacing w:after="0" w:line="240" w:lineRule="auto"/>
+        <w:rPr>
+          <w:rFonts w:ascii="Times New Roman" w:eastAsia="Calibri" w:hAnsi="Times New Roman" w:cs="Times New Roman"/>
+          <w:b/>
+          <w:bCs/>
+          <w:sz w:val="24"/>
+          <w:szCs w:val="24"/>
+          <w:shd w:val="clear" w:color="auto" w:fill="FAF9F8"/>
+        </w:rPr>
+      </w:pPr>
+    </w:p>
+    <w:p>
+      <w:pPr>
+        <w:spacing w:after="0" w:line="240" w:lineRule="auto"/>
+        <w:rPr>
+          <w:rFonts w:ascii="Times New Roman" w:eastAsia="Calibri" w:hAnsi="Times New Roman" w:cs="Times New Roman"/>
+          <w:b/>
+          <w:bCs/>
+          <w:sz w:val="24"/>
+          <w:szCs w:val="24"/>
+          <w:shd w:val="clear" w:color="auto" w:fill="FAF9F8"/>
+        </w:rPr>
+      </w:pPr>
+    </w:p>
+    <w:p>
+      <w:pPr>
+        <w:spacing w:after="0" w:line="240" w:lineRule="auto"/>
+        <w:rPr>
+          <w:rFonts w:ascii="Times New Roman" w:eastAsia="Calibri" w:hAnsi="Times New Roman" w:cs="Times New Roman"/>
+          <w:b/>
+          <w:bCs/>
+          <w:sz w:val="24"/>
+          <w:szCs w:val="24"/>
+          <w:shd w:val="clear" w:color="auto" w:fill="FAF9F8"/>
+        </w:rPr>
+      </w:pPr>
+    </w:p>
+    <w:p>
+      <w:pPr>
+        <w:spacing w:after="0" w:line="240" w:lineRule="auto"/>
+        <w:rPr>
+          <w:rFonts w:ascii="Times New Roman" w:eastAsia="Calibri" w:hAnsi="Times New Roman" w:cs="Times New Roman"/>
+          <w:b/>
+          <w:bCs/>
+          <w:sz w:val="24"/>
+          <w:szCs w:val="24"/>
+          <w:shd w:val="clear" w:color="auto" w:fill="FAF9F8"/>
+        </w:rPr>
+      </w:pPr>
+    </w:p>
+    <w:p>
+      <w:pPr>
+        <w:spacing w:after="0" w:line="240" w:lineRule="auto"/>
+        <w:rPr>
+          <w:rFonts w:ascii="Times New Roman" w:eastAsia="Calibri" w:hAnsi="Times New Roman" w:cs="Times New Roman"/>
+          <w:b/>
+          <w:bCs/>
+          <w:sz w:val="24"/>
+          <w:szCs w:val="24"/>
+          <w:shd w:val="clear" w:color="auto" w:fill="FAF9F8"/>
+        </w:rPr>
+      </w:pPr>
+    </w:p>
+    <w:p>
+      <w:pPr>
+        <w:spacing w:after="0" w:line="240" w:lineRule="auto"/>
+        <w:rPr>
+          <w:rFonts w:ascii="Times New Roman" w:eastAsia="Calibri" w:hAnsi="Times New Roman" w:cs="Times New Roman"/>
+          <w:b/>
+          <w:bCs/>
+          <w:sz w:val="24"/>
+          <w:szCs w:val="24"/>
+          <w:shd w:val="clear" w:color="auto" w:fill="FAF9F8"/>
+        </w:rPr>
+      </w:pPr>
+    </w:p>
+    <w:p>
+      <w:pPr>
+        <w:spacing w:after="0" w:line="240" w:lineRule="auto"/>
+        <w:rPr>
+          <w:rFonts w:ascii="Times New Roman" w:eastAsia="Calibri" w:hAnsi="Times New Roman" w:cs="Times New Roman"/>
+          <w:b/>
+          <w:bCs/>
+          <w:sz w:val="24"/>
+          <w:szCs w:val="24"/>
+          <w:shd w:val="clear" w:color="auto" w:fill="FAF9F8"/>
+        </w:rPr>
+      </w:pPr>
+    </w:p>
+    <w:p>
+      <w:pPr>
+        <w:spacing w:after="0" w:line="240" w:lineRule="auto"/>
+        <w:rPr>
+          <w:rFonts w:ascii="Times New Roman" w:eastAsia="Calibri" w:hAnsi="Times New Roman" w:cs="Times New Roman"/>
+          <w:b/>
+          <w:bCs/>
+          <w:sz w:val="24"/>
+          <w:szCs w:val="24"/>
+          <w:shd w:val="clear" w:color="auto" w:fill="FAF9F8"/>
+        </w:rPr>
+      </w:pPr>
+    </w:p>
+    <w:p>
+      <w:pPr>
+        <w:spacing w:after="0" w:line="240" w:lineRule="auto"/>
+        <w:rPr>
+          <w:rFonts w:ascii="Times New Roman" w:eastAsia="Calibri" w:hAnsi="Times New Roman" w:cs="Times New Roman"/>
+          <w:b/>
+          <w:bCs/>
+          <w:sz w:val="24"/>
+          <w:szCs w:val="24"/>
+          <w:shd w:val="clear" w:color="auto" w:fill="FAF9F8"/>
+        </w:rPr>
+      </w:pPr>
+    </w:p>
+    <w:p>
+      <w:pPr>
+        <w:spacing w:after="0" w:line="240" w:lineRule="auto"/>
+        <w:rPr>
+          <w:rFonts w:ascii="Times New Roman" w:eastAsia="Calibri" w:hAnsi="Times New Roman" w:cs="Times New Roman"/>
+          <w:b/>
+          <w:bCs/>
+          <w:sz w:val="24"/>
+          <w:szCs w:val="24"/>
+          <w:shd w:val="clear" w:color="auto" w:fill="FAF9F8"/>
+        </w:rPr>
+      </w:pPr>
+    </w:p>
+    <w:p>
+      <w:pPr>
+        <w:spacing w:after="0" w:line="240" w:lineRule="auto"/>
+        <w:rPr>
+          <w:rFonts w:ascii="Times New Roman" w:eastAsia="Calibri" w:hAnsi="Times New Roman" w:cs="Times New Roman"/>
+          <w:b/>
+          <w:bCs/>
+          <w:sz w:val="24"/>
+          <w:szCs w:val="24"/>
+          <w:shd w:val="clear" w:color="auto" w:fill="FAF9F8"/>
+        </w:rPr>
+      </w:pPr>
+      <w:r>
+        <w:rPr>
+          <w:rFonts w:ascii="Times New Roman" w:eastAsia="Calibri" w:hAnsi="Times New Roman" w:cs="Times New Roman"/>
+          <w:b/>
+          <w:bCs/>
+          <w:sz w:val="24"/>
+          <w:szCs w:val="24"/>
+          <w:shd w:val="clear" w:color="auto" w:fill="FAF9F8"/>
+        </w:rPr>
+        <w:lastRenderedPageBreak/>
+        <w:t xml:space="preserve">10B: </w:t>
+      </w:r>
       <w:r>
         <w:rPr>
           <w:rFonts w:ascii="Times New Roman" w:eastAsia="Calibri" w:hAnsi="Times New Roman" w:cs="Times New Roman"/>
@@ -279,25 +2228,7 @@
           <w:sz w:val="24"/>
           <w:szCs w:val="24"/>
         </w:rPr>
-        <w:t>X = dataset.iloc</w:t>
-      </w:r>
-      <w:proofErr w:type="gramStart"/>
-      <w:r>
-        <w:rPr>
-          <w:rFonts w:ascii="Times New Roman" w:hAnsi="Times New Roman" w:cs="Times New Roman"/>
-          <w:sz w:val="24"/>
-          <w:szCs w:val="24"/>
-        </w:rPr>
-        <w:t>[:,</w:t>
-      </w:r>
-      <w:proofErr w:type="gramEnd"/>
-      <w:r>
-        <w:rPr>
-          <w:rFonts w:ascii="Times New Roman" w:hAnsi="Times New Roman" w:cs="Times New Roman"/>
-          <w:sz w:val="24"/>
-          <w:szCs w:val="24"/>
-        </w:rPr>
-        <w:t xml:space="preserve"> [3,4]].values</w:t>
+        <w:t>X = dataset.iloc[:, [3,4]].values</w:t>
       </w:r>
     </w:p>
     <w:p>
@@ -544,7 +2475,7 @@
                     <pic:cNvPicPr/>
                   </pic:nvPicPr>
                   <pic:blipFill>
-                    <a:blip r:embed="rId6"/>
+                    <a:blip r:embed="rId10"/>
                     <a:stretch>
                       <a:fillRect/>
                     </a:stretch>
@@ -580,8 +2511,90 @@
           <w:sz w:val="24"/>
           <w:szCs w:val="24"/>
         </w:rPr>
+        <w:t>#The point at which the elbow shape is created is 5.</w:t>
+      </w:r>
+    </w:p>
+    <w:p>
+      <w:pPr>
+        <w:pStyle w:val="NoSpacing"/>
+        <w:rPr>
+          <w:rFonts w:ascii="Times New Roman" w:hAnsi="Times New Roman" w:cs="Times New Roman"/>
+          <w:sz w:val="24"/>
+          <w:szCs w:val="24"/>
+        </w:rPr>
+      </w:pPr>
+      <w:r>
+        <w:rPr>
+          <w:rFonts w:ascii="Times New Roman" w:hAnsi="Times New Roman" w:cs="Times New Roman"/>
+          <w:sz w:val="24"/>
+          <w:szCs w:val="24"/>
+        </w:rPr>
+        <w:t>kmeans = KMeans(n_clusters=5,init="k-means++",random_state=42)</w:t>
+      </w:r>
+    </w:p>
+    <w:p>
+      <w:pPr>
+        <w:pStyle w:val="NoSpacing"/>
+        <w:rPr>
+          <w:rFonts w:ascii="Times New Roman" w:hAnsi="Times New Roman" w:cs="Times New Roman"/>
+          <w:sz w:val="24"/>
+          <w:szCs w:val="24"/>
+        </w:rPr>
+      </w:pPr>
+      <w:r>
+        <w:rPr>
+          <w:rFonts w:ascii="Times New Roman" w:hAnsi="Times New Roman" w:cs="Times New Roman"/>
+          <w:sz w:val="24"/>
+          <w:szCs w:val="24"/>
+        </w:rPr>
+        <w:t>y_kmeans = kmeans.fit_predict(X)</w:t>
+      </w:r>
+    </w:p>
+    <w:p>
+      <w:pPr>
+        <w:pStyle w:val="NoSpacing"/>
+        <w:rPr>
+          <w:rFonts w:ascii="Times New Roman" w:hAnsi="Times New Roman" w:cs="Times New Roman"/>
+          <w:sz w:val="24"/>
+          <w:szCs w:val="24"/>
+        </w:rPr>
+      </w:pPr>
+    </w:p>
+    <w:p>
+      <w:pPr>
+        <w:pStyle w:val="NoSpacing"/>
+        <w:rPr>
+          <w:rFonts w:ascii="Times New Roman" w:hAnsi="Times New Roman" w:cs="Times New Roman"/>
+          <w:sz w:val="24"/>
+          <w:szCs w:val="24"/>
+        </w:rPr>
+      </w:pPr>
+      <w:r>
+        <w:rPr>
+          <w:rFonts w:ascii="Times New Roman" w:hAnsi="Times New Roman" w:cs="Times New Roman"/>
+          <w:sz w:val="24"/>
+          <w:szCs w:val="24"/>
+        </w:rPr>
+        <w:t>plt.scatter(X[y_kmeans == 0,0], X[y_kmeans == 0,1], s = 60, c = 'red', label = 'Cluster1')</w:t>
+      </w:r>
+    </w:p>
+    <w:p>
+      <w:pPr>
+        <w:pStyle w:val="NoSpacing"/>
+        <w:rPr>
+          <w:rFonts w:ascii="Times New Roman" w:hAnsi="Times New Roman" w:cs="Times New Roman"/>
+          <w:sz w:val="24"/>
+          <w:szCs w:val="24"/>
+        </w:rPr>
+      </w:pPr>
+      <w:r>
+        <w:rPr>
+          <w:rFonts w:ascii="Times New Roman" w:hAnsi="Times New Roman" w:cs="Times New Roman"/>
+          <w:sz w:val="24"/>
+          <w:szCs w:val="24"/>
+        </w:rPr>
         <w:lastRenderedPageBreak/>
-        <w:t>#The point at which the elbow shape is created is 5.</w:t>
+        <w:t>plt.scatter(X[y_kmeans == 1,0], X[y_kmeans == 1,1], s = 60, c = 'blue', label = 'Cluster2')</w:t>
       </w:r>
     </w:p>
     <w:p>
@@ -599,7 +2612,7 @@
           <w:sz w:val="24"/>
           <w:szCs w:val="24"/>
         </w:rPr>
-        <w:t>kmeans = KMeans(n_clusters=5,init="k-means++",random_state=42)</w:t>
+        <w:t>plt.scatter(X[y_kmeans == 2,0], X[y_kmeans == 2,1], s = 60, c = 'green', label = 'Cluster3')</w:t>
       </w:r>
     </w:p>
     <w:p>
@@ -617,7 +2630,7 @@
           <w:sz w:val="24"/>
           <w:szCs w:val="24"/>
         </w:rPr>
-        <w:t>y_kmeans = kmeans.fit_predict(X)</w:t>
+        <w:t>plt.scatter(X[y_kmeans == 3,0], X[y_kmeans == 3,1], s = 60, c = 'violet', label = 'Cluster4')</w:t>
       </w:r>
     </w:p>
     <w:p>
@@ -629,6 +2642,14 @@
           <w:szCs w:val="24"/>
         </w:rPr>
       </w:pPr>
+      <w:r>
+        <w:rPr>
+          <w:rFonts w:ascii="Times New Roman" w:hAnsi="Times New Roman" w:cs="Times New Roman"/>
+          <w:sz w:val="24"/>
+          <w:szCs w:val="24"/>
+        </w:rPr>
+        <w:t>plt.scatter(X[y_kmeans == 4,0], X[y_kmeans == 4,1], s = 60, c = 'yellow', label = 'Cluster5')</w:t>
+      </w:r>
     </w:p>
     <w:p>
       <w:pPr>
@@ -645,115 +2666,7 @@
           <w:sz w:val="24"/>
           <w:szCs w:val="24"/>
         </w:rPr>
-        <w:t>plt.scatter(X[y_kmeans == 0,0], X[y_kmeans == 0,1], s = 60, c = 'red', label = 'Cluster1')</w:t>
-      </w:r>
-    </w:p>
-    <w:p>
-      <w:pPr>
-        <w:pStyle w:val="NoSpacing"/>
-        <w:rPr>
-          <w:rFonts w:ascii="Times New Roman" w:hAnsi="Times New Roman" w:cs="Times New Roman"/>
-          <w:sz w:val="24"/>
-          <w:szCs w:val="24"/>
-        </w:rPr>
-      </w:pPr>
-      <w:r>
-        <w:rPr>
-          <w:rFonts w:ascii="Times New Roman" w:hAnsi="Times New Roman" w:cs="Times New Roman"/>
-          <w:sz w:val="24"/>
-          <w:szCs w:val="24"/>
-        </w:rPr>
-        <w:t>plt.scatter(X[y_kmeans == 1,0], X[y_kmeans == 1,1], s = 60, c = 'blue', label = 'Cluster2')</w:t>
-      </w:r>
-    </w:p>
-    <w:p>
-      <w:pPr>
-        <w:pStyle w:val="NoSpacing"/>
-        <w:rPr>
-          <w:rFonts w:ascii="Times New Roman" w:hAnsi="Times New Roman" w:cs="Times New Roman"/>
-          <w:sz w:val="24"/>
-          <w:szCs w:val="24"/>
-        </w:rPr>
-      </w:pPr>
-      <w:r>
-        <w:rPr>
-          <w:rFonts w:ascii="Times New Roman" w:hAnsi="Times New Roman" w:cs="Times New Roman"/>
-          <w:sz w:val="24"/>
-          <w:szCs w:val="24"/>
-        </w:rPr>
-        <w:t>plt.scatter(X[y_kmeans == 2,0], X[y_kmeans == 2,1], s = 60, c = 'green', label = 'Cluster3')</w:t>
-      </w:r>
-    </w:p>
-    <w:p>
-      <w:pPr>
-        <w:pStyle w:val="NoSpacing"/>
-        <w:rPr>
-          <w:rFonts w:ascii="Times New Roman" w:hAnsi="Times New Roman" w:cs="Times New Roman"/>
-          <w:sz w:val="24"/>
-          <w:szCs w:val="24"/>
-        </w:rPr>
-      </w:pPr>
-      <w:r>
-        <w:rPr>
-          <w:rFonts w:ascii="Times New Roman" w:hAnsi="Times New Roman" w:cs="Times New Roman"/>
-          <w:sz w:val="24"/>
-          <w:szCs w:val="24"/>
-        </w:rPr>
-        <w:t>plt.scatter(X[y_kmeans == 3,0], X[y_kmeans == 3,1], s = 60, c = 'violet', label = 'Cluster4')</w:t>
-      </w:r>
-    </w:p>
-    <w:p>
-      <w:pPr>
-        <w:pStyle w:val="NoSpacing"/>
-        <w:rPr>
-          <w:rFonts w:ascii="Times New Roman" w:hAnsi="Times New Roman" w:cs="Times New Roman"/>
-          <w:sz w:val="24"/>
-          <w:szCs w:val="24"/>
-        </w:rPr>
-      </w:pPr>
-      <w:r>
-        <w:rPr>
-          <w:rFonts w:ascii="Times New Roman" w:hAnsi="Times New Roman" w:cs="Times New Roman"/>
-          <w:sz w:val="24"/>
-          <w:szCs w:val="24"/>
-        </w:rPr>
-        <w:t>plt.scatter(X[y_kmeans == 4,0], X[y_kmeans == 4,1], s = 60, c = 'yellow', label = 'Cluster5')</w:t>
-      </w:r>
-    </w:p>
-    <w:p>
-      <w:pPr>
-        <w:pStyle w:val="NoSpacing"/>
-        <w:rPr>
-          <w:rFonts w:ascii="Times New Roman" w:hAnsi="Times New Roman" w:cs="Times New Roman"/>
-          <w:sz w:val="24"/>
-          <w:szCs w:val="24"/>
-        </w:rPr>
-      </w:pPr>
-      <w:r>
-        <w:rPr>
-          <w:rFonts w:ascii="Times New Roman" w:hAnsi="Times New Roman" w:cs="Times New Roman"/>
-          <w:sz w:val="24"/>
-          <w:szCs w:val="24"/>
-        </w:rPr>
-        <w:t>plt.scatter(kmeans.cluster_centers_</w:t>
-      </w:r>
-      <w:proofErr w:type="gramStart"/>
-      <w:r>
-        <w:rPr>
-          <w:rFonts w:ascii="Times New Roman" w:hAnsi="Times New Roman" w:cs="Times New Roman"/>
-          <w:sz w:val="24"/>
-          <w:szCs w:val="24"/>
-        </w:rPr>
-        <w:t>[:,</w:t>
-      </w:r>
-      <w:proofErr w:type="gramEnd"/>
-      <w:r>
-        <w:rPr>
-          <w:rFonts w:ascii="Times New Roman" w:hAnsi="Times New Roman" w:cs="Times New Roman"/>
-          <w:sz w:val="24"/>
-          <w:szCs w:val="24"/>
-        </w:rPr>
-        <w:t>0], kmeans.cluster_centers_[:,1],s=100,c='black',label='Centroids')</w:t>
+        <w:t>plt.scatter(kmeans.cluster_centers_[:,0], kmeans.cluster_centers_[:,1],s=100,c='black',label='Centroids')</w:t>
       </w:r>
     </w:p>
     <w:p>
@@ -855,7 +2768,7 @@
                     <pic:cNvPicPr/>
                   </pic:nvPicPr>
                   <pic:blipFill>
-                    <a:blip r:embed="rId7"/>
+                    <a:blip r:embed="rId11"/>
                     <a:stretch>
                       <a:fillRect/>
                     </a:stretch>
@@ -922,8 +2835,8 @@
       </w:r>
     </w:p>
     <w:sectPr>
-      <w:headerReference w:type="default" r:id="rId8"/>
-      <w:footerReference w:type="default" r:id="rId9"/>
+      <w:headerReference w:type="default" r:id="rId12"/>
+      <w:footerReference w:type="default" r:id="rId13"/>
       <w:pgSz w:w="11906" w:h="16838"/>
       <w:pgMar w:top="1440" w:right="1440" w:bottom="1440" w:left="1440" w:header="708" w:footer="708" w:gutter="0"/>
       <w:cols w:space="708"/>

</xml_diff>